<commit_message>
added note for long install and how to open powershell
</commit_message>
<xml_diff>
--- a/tutorials/intro/GettingStarted.docx
+++ b/tutorials/intro/GettingStarted.docx
@@ -1,6 +1,6 @@
 
 <file path=word/document.xml><?xml version="1.0" encoding="utf-8"?>
-<w:document xmlns:wpc="http://schemas.microsoft.com/office/word/2010/wordprocessingCanvas" xmlns:mc="http://schemas.openxmlformats.org/markup-compatibility/2006" xmlns:o="urn:schemas-microsoft-com:office:office" xmlns:r="http://schemas.openxmlformats.org/officeDocument/2006/relationships" xmlns:m="http://schemas.openxmlformats.org/officeDocument/2006/math" xmlns:v="urn:schemas-microsoft-com:vml" xmlns:wp14="http://schemas.microsoft.com/office/word/2010/wordprocessingDrawing" xmlns:wp="http://schemas.openxmlformats.org/drawingml/2006/wordprocessingDrawing" xmlns:w10="urn:schemas-microsoft-com:office:word" xmlns:w="http://schemas.openxmlformats.org/wordprocessingml/2006/main" xmlns:w14="http://schemas.microsoft.com/office/word/2010/wordml" xmlns:wpg="http://schemas.microsoft.com/office/word/2010/wordprocessingGroup" xmlns:wpi="http://schemas.microsoft.com/office/word/2010/wordprocessingInk" xmlns:wne="http://schemas.microsoft.com/office/word/2006/wordml" xmlns:wps="http://schemas.microsoft.com/office/word/2010/wordprocessingShape" mc:Ignorable="w14 wp14">
+<w:document xmlns:wpc="http://schemas.microsoft.com/office/word/2010/wordprocessingCanvas" xmlns:cx="http://schemas.microsoft.com/office/drawing/2014/chartex" xmlns:cx1="http://schemas.microsoft.com/office/drawing/2015/9/8/chartex" xmlns:cx2="http://schemas.microsoft.com/office/drawing/2015/10/21/chartex" xmlns:cx3="http://schemas.microsoft.com/office/drawing/2016/5/9/chartex" xmlns:cx4="http://schemas.microsoft.com/office/drawing/2016/5/10/chartex" xmlns:cx5="http://schemas.microsoft.com/office/drawing/2016/5/11/chartex" xmlns:cx6="http://schemas.microsoft.com/office/drawing/2016/5/12/chartex" xmlns:cx7="http://schemas.microsoft.com/office/drawing/2016/5/13/chartex" xmlns:cx8="http://schemas.microsoft.com/office/drawing/2016/5/14/chartex" xmlns:mc="http://schemas.openxmlformats.org/markup-compatibility/2006" xmlns:aink="http://schemas.microsoft.com/office/drawing/2016/ink" xmlns:am3d="http://schemas.microsoft.com/office/drawing/2017/model3d" xmlns:o="urn:schemas-microsoft-com:office:office" xmlns:r="http://schemas.openxmlformats.org/officeDocument/2006/relationships" xmlns:m="http://schemas.openxmlformats.org/officeDocument/2006/math" xmlns:v="urn:schemas-microsoft-com:vml" xmlns:wp14="http://schemas.microsoft.com/office/word/2010/wordprocessingDrawing" xmlns:wp="http://schemas.openxmlformats.org/drawingml/2006/wordprocessingDrawing" xmlns:w10="urn:schemas-microsoft-com:office:word" xmlns:w="http://schemas.openxmlformats.org/wordprocessingml/2006/main" xmlns:w14="http://schemas.microsoft.com/office/word/2010/wordml" xmlns:w15="http://schemas.microsoft.com/office/word/2012/wordml" xmlns:w16cex="http://schemas.microsoft.com/office/word/2018/wordml/cex" xmlns:w16cid="http://schemas.microsoft.com/office/word/2016/wordml/cid" xmlns:w16="http://schemas.microsoft.com/office/word/2018/wordml" xmlns:w16se="http://schemas.microsoft.com/office/word/2015/wordml/symex" xmlns:wpg="http://schemas.microsoft.com/office/word/2010/wordprocessingGroup" xmlns:wpi="http://schemas.microsoft.com/office/word/2010/wordprocessingInk" xmlns:wne="http://schemas.microsoft.com/office/word/2006/wordml" xmlns:wps="http://schemas.microsoft.com/office/word/2010/wordprocessingShape" mc:Ignorable="w14 w15 w16se w16cid w16 w16cex wp14">
   <w:body>
     <w:p>
       <w:pPr>
@@ -33,13 +33,7 @@
       </w:r>
       <w:proofErr w:type="spellEnd"/>
       <w:r>
-        <w:t xml:space="preserve"> Notebooks using software written in Python3. If you are unfamiliar with these tools, the guide below should help you set them up on your personal computer and provide an overview of their c</w:t>
-      </w:r>
-      <w:r>
-        <w:t>a</w:t>
-      </w:r>
-      <w:r>
-        <w:t>pabilities.</w:t>
+        <w:t xml:space="preserve"> Notebooks using software written in Python3. If you are unfamiliar with these tools, the guide below should help you set them up on your personal computer and provide an overview of their capabilities.</w:t>
       </w:r>
       <w:r>
         <w:t xml:space="preserve"> </w:t>
@@ -109,7 +103,7 @@
       <w:r>
         <w:t xml:space="preserve">Anaconda here: </w:t>
       </w:r>
-      <w:hyperlink r:id="rId8" w:history="1">
+      <w:hyperlink r:id="rId7" w:history="1">
         <w:r>
           <w:rPr>
             <w:rStyle w:val="Hyperlink"/>
@@ -186,7 +180,7 @@
       <w:r>
         <w:t xml:space="preserve"> distribution, which is much smaller (~50 MB) at </w:t>
       </w:r>
-      <w:hyperlink r:id="rId9" w:history="1">
+      <w:hyperlink r:id="rId8" w:history="1">
         <w:r>
           <w:rPr>
             <w:rStyle w:val="Hyperlink"/>
@@ -195,13 +189,7 @@
         </w:r>
       </w:hyperlink>
       <w:r>
-        <w:t xml:space="preserve"> . This gives you the same core packages as Anaconda, but strips out many extra packages that may not be needed. If you do need mis</w:t>
-      </w:r>
-      <w:r>
-        <w:t>s</w:t>
-      </w:r>
-      <w:r>
-        <w:t>ing components later on, it is straightforward to add them individually.</w:t>
+        <w:t xml:space="preserve"> . This gives you the same core packages as Anaconda, but strips out many extra packages that may not be needed. If you do need missing components later on, it is straightforward to add them individually.</w:t>
       </w:r>
     </w:p>
     <w:p>
@@ -226,7 +214,7 @@
           <w:noProof/>
         </w:rPr>
         <w:drawing>
-          <wp:inline distT="0" distB="0" distL="0" distR="0" wp14:anchorId="7401922C" wp14:editId="7B5189FB">
+          <wp:inline distT="0" distB="0" distL="0" distR="0" wp14:anchorId="35AD5B9A" wp14:editId="569FF404">
             <wp:extent cx="228600" cy="228600"/>
             <wp:effectExtent l="0" t="0" r="0" b="0"/>
             <wp:docPr id="2" name="Picture 2"/>
@@ -241,7 +229,7 @@
                     <pic:cNvPicPr/>
                   </pic:nvPicPr>
                   <pic:blipFill>
-                    <a:blip r:embed="rId10" cstate="print">
+                    <a:blip r:embed="rId9" cstate="print">
                       <a:extLst>
                         <a:ext uri="{28A0092B-C50C-407E-A947-70E740481C1C}">
                           <a14:useLocalDpi xmlns:a14="http://schemas.microsoft.com/office/drawing/2010/main" val="0"/>
@@ -273,7 +261,6 @@
         </w:rPr>
         <w:t xml:space="preserve">      </w:t>
       </w:r>
-      <w:proofErr w:type="spellStart"/>
       <w:r>
         <w:rPr>
           <w:b/>
@@ -281,7 +268,6 @@
         </w:rPr>
         <w:t>MacOS</w:t>
       </w:r>
-      <w:proofErr w:type="spellEnd"/>
       <w:r>
         <w:rPr>
           <w:sz w:val="36"/>
@@ -293,7 +279,7 @@
           <w:noProof/>
         </w:rPr>
         <w:drawing>
-          <wp:inline distT="0" distB="0" distL="0" distR="0" wp14:anchorId="022766E3" wp14:editId="3CA2B9F4">
+          <wp:inline distT="0" distB="0" distL="0" distR="0" wp14:anchorId="51612BD2" wp14:editId="17DB067C">
             <wp:extent cx="228600" cy="271604"/>
             <wp:effectExtent l="0" t="0" r="0" b="0"/>
             <wp:docPr id="4" name="Picture 4"/>
@@ -308,7 +294,7 @@
                     <pic:cNvPicPr/>
                   </pic:nvPicPr>
                   <pic:blipFill>
-                    <a:blip r:embed="rId11" cstate="print">
+                    <a:blip r:embed="rId10" cstate="print">
                       <a:extLst>
                         <a:ext uri="{28A0092B-C50C-407E-A947-70E740481C1C}">
                           <a14:useLocalDpi xmlns:a14="http://schemas.microsoft.com/office/drawing/2010/main" val="0"/>
@@ -338,38 +324,67 @@
     <w:p>
       <w:pPr>
         <w:ind w:left="-5"/>
-      </w:pPr>
-      <w:r>
-        <w:t xml:space="preserve">The Windows and Mac versions of Anaconda and </w:t>
-      </w:r>
-      <w:proofErr w:type="spellStart"/>
-      <w:r>
-        <w:t>Miniconda</w:t>
-      </w:r>
-      <w:proofErr w:type="spellEnd"/>
-      <w:r>
-        <w:t xml:space="preserve"> are installed in the normal way by double-clicking the downloaded installer.  </w:t>
-      </w:r>
-      <w:r>
-        <w:t>Follow the prompts to install the Python distribution</w:t>
-      </w:r>
-      <w:r>
-        <w:t>. You will interact with Python from a terminal prompt.</w:t>
-      </w:r>
-    </w:p>
-    <w:p>
-      <w:pPr>
-        <w:ind w:left="-5"/>
         <w:rPr>
           <w:b/>
           <w:sz w:val="36"/>
         </w:rPr>
       </w:pPr>
       <w:r>
+        <w:t xml:space="preserve">The Windows and Mac versions of Anaconda and </w:t>
+      </w:r>
+      <w:proofErr w:type="spellStart"/>
+      <w:r>
+        <w:t>Miniconda</w:t>
+      </w:r>
+      <w:proofErr w:type="spellEnd"/>
+      <w:r>
+        <w:t xml:space="preserve"> are installed in the normal way by double-clicking the downloaded installer.  </w:t>
+      </w:r>
+      <w:r>
+        <w:t>Follow the prompts to install the Python distribution</w:t>
+      </w:r>
+      <w:r>
+        <w:t xml:space="preserve">. </w:t>
+      </w:r>
+      <w:r>
+        <w:t xml:space="preserve">Be patient as the installation can take as much as 15-20 min to complete. </w:t>
+      </w:r>
+      <w:r>
+        <w:t xml:space="preserve">You will interact with Python from a terminal prompt. </w:t>
+      </w:r>
+      <w:r>
+        <w:t xml:space="preserve">On macOS you can reach the terminal from your Applications/Utilities directory. On Windows, use the search feature next to the start menu to search for Anaconda Navigator. From there open the </w:t>
+      </w:r>
+      <w:proofErr w:type="spellStart"/>
+      <w:r>
+        <w:t>Powershell</w:t>
+      </w:r>
+      <w:proofErr w:type="spellEnd"/>
+      <w:r>
+        <w:t xml:space="preserve"> to access the command line.</w:t>
+      </w:r>
+      <w:r>
         <w:rPr>
           <w:b/>
           <w:sz w:val="36"/>
         </w:rPr>
+        <w:br w:type="page"/>
+      </w:r>
+    </w:p>
+    <w:p>
+      <w:pPr>
+        <w:ind w:left="-5"/>
+        <w:rPr>
+          <w:b/>
+          <w:sz w:val="36"/>
+        </w:rPr>
+      </w:pPr>
+      <w:r>
+        <w:rPr>
+          <w:b/>
+          <w:sz w:val="36"/>
+        </w:rPr>
+        <w:lastRenderedPageBreak/>
         <w:t>Linux</w:t>
       </w:r>
       <w:r>
@@ -386,7 +401,7 @@
           <w:sz w:val="36"/>
         </w:rPr>
         <w:drawing>
-          <wp:inline distT="0" distB="0" distL="0" distR="0" wp14:anchorId="49C494EB" wp14:editId="1591CC99">
+          <wp:inline distT="0" distB="0" distL="0" distR="0" wp14:anchorId="48948BCD" wp14:editId="05C41FA0">
             <wp:extent cx="200025" cy="236030"/>
             <wp:effectExtent l="0" t="0" r="0" b="0"/>
             <wp:docPr id="5" name="Picture 5"/>
@@ -401,7 +416,7 @@
                     <pic:cNvPicPr/>
                   </pic:nvPicPr>
                   <pic:blipFill>
-                    <a:blip r:embed="rId12" cstate="print">
+                    <a:blip r:embed="rId11" cstate="print">
                       <a:extLst>
                         <a:ext uri="{28A0092B-C50C-407E-A947-70E740481C1C}">
                           <a14:useLocalDpi xmlns:a14="http://schemas.microsoft.com/office/drawing/2010/main" val="0"/>
@@ -444,13 +459,8 @@
       </w:r>
       <w:proofErr w:type="spellEnd"/>
       <w:r>
-        <w:t>’ script from the command line in a terminal</w:t>
-      </w:r>
-      <w:proofErr w:type="gramStart"/>
-      <w:r>
-        <w:t>:</w:t>
-      </w:r>
-      <w:proofErr w:type="gramEnd"/>
+        <w:t>’ script from the command line in a terminal:</w:t>
+      </w:r>
       <w:r>
         <w:br/>
       </w:r>
@@ -466,7 +476,6 @@
         <w:ind w:left="-15" w:firstLine="0"/>
       </w:pPr>
       <w:r>
-        <w:lastRenderedPageBreak/>
         <w:t xml:space="preserve">After </w:t>
       </w:r>
       <w:r>
@@ -491,13 +500,7 @@
         <w:t>en you are asked “Do you wish the installer to initialize A</w:t>
       </w:r>
       <w:r>
-        <w:t>n</w:t>
-      </w:r>
-      <w:r>
-        <w:t>a</w:t>
-      </w:r>
-      <w:r>
-        <w:t xml:space="preserve">conda3 by running </w:t>
+        <w:t xml:space="preserve">naconda3 by running </w:t>
       </w:r>
       <w:proofErr w:type="spellStart"/>
       <w:r>
@@ -513,15 +516,7 @@
       </w:r>
       <w:proofErr w:type="spellEnd"/>
       <w:r>
-        <w:t>?</w:t>
-      </w:r>
-      <w:proofErr w:type="gramStart"/>
-      <w:r>
-        <w:t>”,</w:t>
-      </w:r>
-      <w:proofErr w:type="gramEnd"/>
-      <w:r>
-        <w:t xml:space="preserve"> answer “</w:t>
+        <w:t>?”, answer “</w:t>
       </w:r>
       <w:r>
         <w:t>yes”. This will add code to your</w:t>
@@ -590,7 +585,7 @@
           <w:noProof/>
         </w:rPr>
         <w:drawing>
-          <wp:inline distT="0" distB="0" distL="0" distR="0" wp14:anchorId="1562B92A" wp14:editId="076640DA">
+          <wp:inline distT="0" distB="0" distL="0" distR="0" wp14:anchorId="4FFE0308" wp14:editId="5EC735CD">
             <wp:extent cx="228600" cy="228600"/>
             <wp:effectExtent l="0" t="0" r="0" b="0"/>
             <wp:docPr id="7" name="Picture 7"/>
@@ -605,7 +600,7 @@
                     <pic:cNvPicPr/>
                   </pic:nvPicPr>
                   <pic:blipFill>
-                    <a:blip r:embed="rId10" cstate="print">
+                    <a:blip r:embed="rId9" cstate="print">
                       <a:extLst>
                         <a:ext uri="{28A0092B-C50C-407E-A947-70E740481C1C}">
                           <a14:useLocalDpi xmlns:a14="http://schemas.microsoft.com/office/drawing/2010/main" val="0"/>
@@ -639,7 +634,7 @@
           <w:noProof/>
         </w:rPr>
         <w:drawing>
-          <wp:inline distT="0" distB="0" distL="0" distR="0" wp14:anchorId="78D28E55" wp14:editId="40AB5A59">
+          <wp:inline distT="0" distB="0" distL="0" distR="0" wp14:anchorId="1B67E8E5" wp14:editId="7C5E507C">
             <wp:extent cx="228600" cy="271604"/>
             <wp:effectExtent l="0" t="0" r="0" b="0"/>
             <wp:docPr id="8" name="Picture 8"/>
@@ -654,7 +649,7 @@
                     <pic:cNvPicPr/>
                   </pic:nvPicPr>
                   <pic:blipFill>
-                    <a:blip r:embed="rId11" cstate="print">
+                    <a:blip r:embed="rId10" cstate="print">
                       <a:extLst>
                         <a:ext uri="{28A0092B-C50C-407E-A947-70E740481C1C}">
                           <a14:useLocalDpi xmlns:a14="http://schemas.microsoft.com/office/drawing/2010/main" val="0"/>
@@ -690,7 +685,7 @@
           <w:sz w:val="36"/>
         </w:rPr>
         <w:drawing>
-          <wp:inline distT="0" distB="0" distL="0" distR="0" wp14:anchorId="08B5F1C3" wp14:editId="470868C2">
+          <wp:inline distT="0" distB="0" distL="0" distR="0" wp14:anchorId="4942A732" wp14:editId="1D1516A3">
             <wp:extent cx="200025" cy="236030"/>
             <wp:effectExtent l="0" t="0" r="0" b="0"/>
             <wp:docPr id="9" name="Picture 9"/>
@@ -705,7 +700,7 @@
                     <pic:cNvPicPr/>
                   </pic:nvPicPr>
                   <pic:blipFill>
-                    <a:blip r:embed="rId12" cstate="print">
+                    <a:blip r:embed="rId11" cstate="print">
                       <a:extLst>
                         <a:ext uri="{28A0092B-C50C-407E-A947-70E740481C1C}">
                           <a14:useLocalDpi xmlns:a14="http://schemas.microsoft.com/office/drawing/2010/main" val="0"/>
@@ -739,11 +734,9 @@
       <w:r>
         <w:t>Next update the installation to the latest version by typing</w:t>
       </w:r>
-      <w:proofErr w:type="gramStart"/>
       <w:r>
         <w:t>:</w:t>
       </w:r>
-      <w:proofErr w:type="gramEnd"/>
       <w:r>
         <w:br/>
       </w:r>
@@ -826,7 +819,7 @@
           <w:noProof/>
         </w:rPr>
         <w:drawing>
-          <wp:inline distT="0" distB="0" distL="0" distR="0" wp14:anchorId="28A7A6AE" wp14:editId="42B230A3">
+          <wp:inline distT="0" distB="0" distL="0" distR="0" wp14:anchorId="4D122D27" wp14:editId="4D5B0503">
             <wp:extent cx="228600" cy="228600"/>
             <wp:effectExtent l="0" t="0" r="0" b="0"/>
             <wp:docPr id="10" name="Picture 10"/>
@@ -841,7 +834,7 @@
                     <pic:cNvPicPr/>
                   </pic:nvPicPr>
                   <pic:blipFill>
-                    <a:blip r:embed="rId10" cstate="print">
+                    <a:blip r:embed="rId9" cstate="print">
                       <a:extLst>
                         <a:ext uri="{28A0092B-C50C-407E-A947-70E740481C1C}">
                           <a14:useLocalDpi xmlns:a14="http://schemas.microsoft.com/office/drawing/2010/main" val="0"/>
@@ -875,7 +868,7 @@
           <w:noProof/>
         </w:rPr>
         <w:drawing>
-          <wp:inline distT="0" distB="0" distL="0" distR="0" wp14:anchorId="4900A55F" wp14:editId="38D50448">
+          <wp:inline distT="0" distB="0" distL="0" distR="0" wp14:anchorId="37DC27BF" wp14:editId="13ED9432">
             <wp:extent cx="228600" cy="271604"/>
             <wp:effectExtent l="0" t="0" r="0" b="0"/>
             <wp:docPr id="11" name="Picture 11"/>
@@ -890,7 +883,7 @@
                     <pic:cNvPicPr/>
                   </pic:nvPicPr>
                   <pic:blipFill>
-                    <a:blip r:embed="rId11" cstate="print">
+                    <a:blip r:embed="rId10" cstate="print">
                       <a:extLst>
                         <a:ext uri="{28A0092B-C50C-407E-A947-70E740481C1C}">
                           <a14:useLocalDpi xmlns:a14="http://schemas.microsoft.com/office/drawing/2010/main" val="0"/>
@@ -926,7 +919,7 @@
           <w:sz w:val="36"/>
         </w:rPr>
         <w:drawing>
-          <wp:inline distT="0" distB="0" distL="0" distR="0" wp14:anchorId="5F11FEAB" wp14:editId="5063CF05">
+          <wp:inline distT="0" distB="0" distL="0" distR="0" wp14:anchorId="1C5AF26C" wp14:editId="6812CBCF">
             <wp:extent cx="200025" cy="236030"/>
             <wp:effectExtent l="0" t="0" r="0" b="0"/>
             <wp:docPr id="12" name="Picture 12"/>
@@ -941,7 +934,7 @@
                     <pic:cNvPicPr/>
                   </pic:nvPicPr>
                   <pic:blipFill>
-                    <a:blip r:embed="rId12" cstate="print">
+                    <a:blip r:embed="rId11" cstate="print">
                       <a:extLst>
                         <a:ext uri="{28A0092B-C50C-407E-A947-70E740481C1C}">
                           <a14:useLocalDpi xmlns:a14="http://schemas.microsoft.com/office/drawing/2010/main" val="0"/>
@@ -974,21 +967,7 @@
         <w:ind w:left="-5"/>
       </w:pPr>
       <w:r>
-        <w:t xml:space="preserve">If you are developing code or running a program that requires you to install custom packages, it is useful to create </w:t>
-      </w:r>
-      <w:proofErr w:type="spellStart"/>
-      <w:r>
-        <w:t>a</w:t>
-      </w:r>
-      <w:proofErr w:type="spellEnd"/>
-      <w:r>
-        <w:t xml:space="preserve"> virtual environment for that project.  This environment allows you to create local installations of your python environment for specific purposes; if you do something und</w:t>
-      </w:r>
-      <w:r>
-        <w:t>e</w:t>
-      </w:r>
-      <w:r>
-        <w:t xml:space="preserve">sirable in a virtual environment, you can delete it and start over, without having to reinstall </w:t>
+        <w:t xml:space="preserve">If you are developing code or running a program that requires you to install custom packages, it is useful to create a virtual environment for that project.  This environment allows you to create local installations of your python environment for specific purposes; if you do something undesirable in a virtual environment, you can delete it and start over, without having to reinstall </w:t>
       </w:r>
       <w:proofErr w:type="spellStart"/>
       <w:r>
@@ -1020,13 +999,8 @@
         <w:t>with the Sagan workshop</w:t>
       </w:r>
       <w:r>
-        <w:t>, type the following</w:t>
-      </w:r>
-      <w:proofErr w:type="gramStart"/>
-      <w:r>
-        <w:t>:</w:t>
-      </w:r>
-      <w:proofErr w:type="gramEnd"/>
+        <w:t>, type the following:</w:t>
+      </w:r>
       <w:r>
         <w:br/>
       </w:r>
@@ -1133,22 +1107,15 @@
         <w:rPr>
           <w:rFonts w:asciiTheme="minorHAnsi" w:hAnsiTheme="minorHAnsi" w:cstheme="minorHAnsi"/>
         </w:rPr>
+        <w:lastRenderedPageBreak/>
         <w:t xml:space="preserve">To ‘activate’ your custom </w:t>
       </w:r>
       <w:r>
         <w:rPr>
           <w:rFonts w:asciiTheme="minorHAnsi" w:hAnsiTheme="minorHAnsi" w:cstheme="minorHAnsi"/>
         </w:rPr>
-        <w:t>environment, type</w:t>
-      </w:r>
-      <w:proofErr w:type="gramStart"/>
-      <w:r>
-        <w:rPr>
-          <w:rFonts w:asciiTheme="minorHAnsi" w:hAnsiTheme="minorHAnsi" w:cstheme="minorHAnsi"/>
-        </w:rPr>
-        <w:t>:</w:t>
-      </w:r>
-      <w:proofErr w:type="gramEnd"/>
+        <w:t>environment, type:</w:t>
+      </w:r>
       <w:r>
         <w:rPr>
           <w:rFonts w:ascii="Courier New" w:hAnsi="Courier New" w:cs="Courier New"/>
@@ -1190,7 +1157,6 @@
         <w:rPr>
           <w:rFonts w:asciiTheme="minorHAnsi" w:hAnsiTheme="minorHAnsi" w:cstheme="minorHAnsi"/>
         </w:rPr>
-        <w:lastRenderedPageBreak/>
         <w:t xml:space="preserve">The beginning of your terminal prompt should change from </w:t>
       </w:r>
       <w:r>
@@ -1200,7 +1166,6 @@
         <w:t>to [</w:t>
       </w:r>
       <w:proofErr w:type="spellStart"/>
-      <w:proofErr w:type="gramStart"/>
       <w:r>
         <w:rPr>
           <w:rFonts w:asciiTheme="minorHAnsi" w:hAnsiTheme="minorHAnsi" w:cstheme="minorHAnsi"/>
@@ -1208,7 +1173,6 @@
         <w:t>sagan</w:t>
       </w:r>
       <w:proofErr w:type="spellEnd"/>
-      <w:proofErr w:type="gramEnd"/>
       <w:r>
         <w:rPr>
           <w:rFonts w:asciiTheme="minorHAnsi" w:hAnsiTheme="minorHAnsi" w:cstheme="minorHAnsi"/>
@@ -1310,7 +1274,7 @@
           <w:noProof/>
         </w:rPr>
         <w:drawing>
-          <wp:inline distT="0" distB="0" distL="0" distR="0" wp14:anchorId="2009D80C" wp14:editId="34B2070C">
+          <wp:inline distT="0" distB="0" distL="0" distR="0" wp14:anchorId="3421B558" wp14:editId="0C36AF16">
             <wp:extent cx="228600" cy="228600"/>
             <wp:effectExtent l="0" t="0" r="0" b="0"/>
             <wp:docPr id="13" name="Picture 13"/>
@@ -1325,7 +1289,7 @@
                     <pic:cNvPicPr/>
                   </pic:nvPicPr>
                   <pic:blipFill>
-                    <a:blip r:embed="rId10" cstate="print">
+                    <a:blip r:embed="rId9" cstate="print">
                       <a:extLst>
                         <a:ext uri="{28A0092B-C50C-407E-A947-70E740481C1C}">
                           <a14:useLocalDpi xmlns:a14="http://schemas.microsoft.com/office/drawing/2010/main" val="0"/>
@@ -1359,7 +1323,7 @@
           <w:noProof/>
         </w:rPr>
         <w:drawing>
-          <wp:inline distT="0" distB="0" distL="0" distR="0" wp14:anchorId="2CC5242A" wp14:editId="220919B4">
+          <wp:inline distT="0" distB="0" distL="0" distR="0" wp14:anchorId="28E7A8B9" wp14:editId="5A4090DB">
             <wp:extent cx="228600" cy="271604"/>
             <wp:effectExtent l="0" t="0" r="0" b="0"/>
             <wp:docPr id="14" name="Picture 14"/>
@@ -1374,7 +1338,7 @@
                     <pic:cNvPicPr/>
                   </pic:nvPicPr>
                   <pic:blipFill>
-                    <a:blip r:embed="rId11" cstate="print">
+                    <a:blip r:embed="rId10" cstate="print">
                       <a:extLst>
                         <a:ext uri="{28A0092B-C50C-407E-A947-70E740481C1C}">
                           <a14:useLocalDpi xmlns:a14="http://schemas.microsoft.com/office/drawing/2010/main" val="0"/>
@@ -1410,7 +1374,7 @@
           <w:sz w:val="36"/>
         </w:rPr>
         <w:drawing>
-          <wp:inline distT="0" distB="0" distL="0" distR="0" wp14:anchorId="522BDBF1" wp14:editId="77A18650">
+          <wp:inline distT="0" distB="0" distL="0" distR="0" wp14:anchorId="7A01FE9E" wp14:editId="3991E42B">
             <wp:extent cx="200025" cy="236030"/>
             <wp:effectExtent l="0" t="0" r="0" b="0"/>
             <wp:docPr id="15" name="Picture 15"/>
@@ -1425,7 +1389,7 @@
                     <pic:cNvPicPr/>
                   </pic:nvPicPr>
                   <pic:blipFill>
-                    <a:blip r:embed="rId12" cstate="print">
+                    <a:blip r:embed="rId11" cstate="print">
                       <a:extLst>
                         <a:ext uri="{28A0092B-C50C-407E-A947-70E740481C1C}">
                           <a14:useLocalDpi xmlns:a14="http://schemas.microsoft.com/office/drawing/2010/main" val="0"/>
@@ -1638,16 +1602,8 @@
         <w:rPr>
           <w:rFonts w:asciiTheme="minorHAnsi" w:hAnsiTheme="minorHAnsi" w:cstheme="minorHAnsi"/>
         </w:rPr>
-        <w:t xml:space="preserve"> Notebook package</w:t>
-      </w:r>
-      <w:proofErr w:type="gramStart"/>
-      <w:r>
-        <w:rPr>
-          <w:rFonts w:asciiTheme="minorHAnsi" w:hAnsiTheme="minorHAnsi" w:cstheme="minorHAnsi"/>
-        </w:rPr>
-        <w:t>:</w:t>
-      </w:r>
-      <w:proofErr w:type="gramEnd"/>
+        <w:t xml:space="preserve"> Notebook package:</w:t>
+      </w:r>
       <w:r>
         <w:rPr>
           <w:rFonts w:asciiTheme="minorHAnsi" w:hAnsiTheme="minorHAnsi" w:cstheme="minorHAnsi"/>
@@ -1754,16 +1710,8 @@
         <w:rPr>
           <w:rFonts w:asciiTheme="minorHAnsi" w:hAnsiTheme="minorHAnsi" w:cstheme="minorHAnsi"/>
         </w:rPr>
-        <w:t xml:space="preserve"> notebook with</w:t>
-      </w:r>
-      <w:proofErr w:type="gramStart"/>
-      <w:r>
-        <w:rPr>
-          <w:rFonts w:asciiTheme="minorHAnsi" w:hAnsiTheme="minorHAnsi" w:cstheme="minorHAnsi"/>
-        </w:rPr>
-        <w:t>:</w:t>
-      </w:r>
-      <w:proofErr w:type="gramEnd"/>
+        <w:t xml:space="preserve"> notebook with:</w:t>
+      </w:r>
       <w:r>
         <w:rPr>
           <w:rFonts w:asciiTheme="minorHAnsi" w:hAnsiTheme="minorHAnsi" w:cstheme="minorHAnsi"/>
@@ -1817,19 +1765,7 @@
         <w:rPr>
           <w:rFonts w:asciiTheme="minorHAnsi" w:hAnsiTheme="minorHAnsi" w:cstheme="minorHAnsi"/>
         </w:rPr>
-        <w:t>If you are not f</w:t>
-      </w:r>
-      <w:r>
-        <w:rPr>
-          <w:rFonts w:asciiTheme="minorHAnsi" w:hAnsiTheme="minorHAnsi" w:cstheme="minorHAnsi"/>
-        </w:rPr>
-        <w:t>a</w:t>
-      </w:r>
-      <w:r>
-        <w:rPr>
-          <w:rFonts w:asciiTheme="minorHAnsi" w:hAnsiTheme="minorHAnsi" w:cstheme="minorHAnsi"/>
-        </w:rPr>
-        <w:t xml:space="preserve">miliar with python, you should work through the </w:t>
+        <w:t xml:space="preserve">If you are not familiar with python, you should work through the </w:t>
       </w:r>
       <w:r>
         <w:rPr>
@@ -1883,15 +1819,7 @@
         <w:rPr>
           <w:rFonts w:asciiTheme="minorHAnsi" w:hAnsiTheme="minorHAnsi" w:cstheme="minorHAnsi"/>
         </w:rPr>
-        <w:t xml:space="preserve"> Notebook, and you can open it from </w:t>
-      </w:r>
-      <w:bookmarkStart w:id="0" w:name="_GoBack"/>
-      <w:bookmarkEnd w:id="0"/>
-      <w:r>
-        <w:rPr>
-          <w:rFonts w:asciiTheme="minorHAnsi" w:hAnsiTheme="minorHAnsi" w:cstheme="minorHAnsi"/>
-        </w:rPr>
-        <w:t xml:space="preserve">the </w:t>
+        <w:t xml:space="preserve"> Notebook, and you can open it from the </w:t>
       </w:r>
       <w:proofErr w:type="spellStart"/>
       <w:r>
@@ -1936,7 +1864,7 @@
           <w:noProof/>
         </w:rPr>
         <w:drawing>
-          <wp:inline distT="0" distB="0" distL="0" distR="0" wp14:anchorId="0AAA9C22" wp14:editId="4E347B93">
+          <wp:inline distT="0" distB="0" distL="0" distR="0" wp14:anchorId="2CEB0756" wp14:editId="4F852D2E">
             <wp:extent cx="5943600" cy="925830"/>
             <wp:effectExtent l="0" t="0" r="0" b="7620"/>
             <wp:docPr id="1" name="Picture 1"/>
@@ -1951,7 +1879,7 @@
                     <pic:cNvPicPr/>
                   </pic:nvPicPr>
                   <pic:blipFill>
-                    <a:blip r:embed="rId13"/>
+                    <a:blip r:embed="rId12"/>
                     <a:stretch>
                       <a:fillRect/>
                     </a:stretch>
@@ -1999,6 +1927,7 @@
         <w:rPr>
           <w:rFonts w:asciiTheme="minorHAnsi" w:hAnsiTheme="minorHAnsi" w:cstheme="minorHAnsi"/>
         </w:rPr>
+        <w:lastRenderedPageBreak/>
         <w:t>W</w:t>
       </w:r>
       <w:r>
@@ -2032,7 +1961,7 @@
           <w:noProof/>
         </w:rPr>
         <w:drawing>
-          <wp:inline distT="0" distB="0" distL="0" distR="0" wp14:anchorId="4E758B38" wp14:editId="0E6AD4DD">
+          <wp:inline distT="0" distB="0" distL="0" distR="0" wp14:anchorId="43232DBB" wp14:editId="379E279D">
             <wp:extent cx="229621" cy="257175"/>
             <wp:effectExtent l="0" t="0" r="0" b="0"/>
             <wp:docPr id="17" name="Picture 17" descr="http://localhost:8888/static/base/images/logo.png?v=641991992878ee24c6f3826e81054a0f"/>
@@ -2049,7 +1978,7 @@
                     </pic:cNvPicPr>
                   </pic:nvPicPr>
                   <pic:blipFill rotWithShape="1">
-                    <a:blip r:embed="rId14">
+                    <a:blip r:embed="rId13">
                       <a:extLst>
                         <a:ext uri="{28A0092B-C50C-407E-A947-70E740481C1C}">
                           <a14:useLocalDpi xmlns:a14="http://schemas.microsoft.com/office/drawing/2010/main" val="0"/>
@@ -2093,21 +2022,7 @@
         <w:rPr>
           <w:rFonts w:asciiTheme="minorHAnsi" w:hAnsiTheme="minorHAnsi" w:cstheme="minorHAnsi"/>
         </w:rPr>
-        <w:t>in the upper left. This will return you to the file-</w:t>
-      </w:r>
-      <w:proofErr w:type="spellStart"/>
-      <w:r>
-        <w:rPr>
-          <w:rFonts w:asciiTheme="minorHAnsi" w:hAnsiTheme="minorHAnsi" w:cstheme="minorHAnsi"/>
-        </w:rPr>
-        <w:t>lister</w:t>
-      </w:r>
-      <w:proofErr w:type="spellEnd"/>
-      <w:r>
-        <w:rPr>
-          <w:rFonts w:asciiTheme="minorHAnsi" w:hAnsiTheme="minorHAnsi" w:cstheme="minorHAnsi"/>
-        </w:rPr>
-        <w:t xml:space="preserve"> interface</w:t>
+        <w:t>in the upper left. This will return you to the file-lister interface</w:t>
       </w:r>
       <w:r>
         <w:rPr>
@@ -2129,9 +2044,9 @@
       </w:r>
     </w:p>
     <w:sectPr>
-      <w:footerReference w:type="even" r:id="rId15"/>
-      <w:footerReference w:type="default" r:id="rId16"/>
-      <w:footerReference w:type="first" r:id="rId17"/>
+      <w:footerReference w:type="even" r:id="rId14"/>
+      <w:footerReference w:type="default" r:id="rId15"/>
+      <w:footerReference w:type="first" r:id="rId16"/>
       <w:pgSz w:w="12240" w:h="15840"/>
       <w:pgMar w:top="1508" w:right="1440" w:bottom="1636" w:left="1440" w:header="720" w:footer="775" w:gutter="0"/>
       <w:cols w:space="720"/>
@@ -2141,7 +2056,7 @@
 </file>
 
 <file path=word/endnotes.xml><?xml version="1.0" encoding="utf-8"?>
-<w:endnotes xmlns:wpc="http://schemas.microsoft.com/office/word/2010/wordprocessingCanvas" xmlns:mc="http://schemas.openxmlformats.org/markup-compatibility/2006" xmlns:o="urn:schemas-microsoft-com:office:office" xmlns:r="http://schemas.openxmlformats.org/officeDocument/2006/relationships" xmlns:m="http://schemas.openxmlformats.org/officeDocument/2006/math" xmlns:v="urn:schemas-microsoft-com:vml" xmlns:wp14="http://schemas.microsoft.com/office/word/2010/wordprocessingDrawing" xmlns:wp="http://schemas.openxmlformats.org/drawingml/2006/wordprocessingDrawing" xmlns:w10="urn:schemas-microsoft-com:office:word" xmlns:w="http://schemas.openxmlformats.org/wordprocessingml/2006/main" xmlns:w14="http://schemas.microsoft.com/office/word/2010/wordml" xmlns:wpg="http://schemas.microsoft.com/office/word/2010/wordprocessingGroup" xmlns:wpi="http://schemas.microsoft.com/office/word/2010/wordprocessingInk" xmlns:wne="http://schemas.microsoft.com/office/word/2006/wordml" xmlns:wps="http://schemas.microsoft.com/office/word/2010/wordprocessingShape" mc:Ignorable="w14 wp14">
+<w:endnotes xmlns:wpc="http://schemas.microsoft.com/office/word/2010/wordprocessingCanvas" xmlns:cx="http://schemas.microsoft.com/office/drawing/2014/chartex" xmlns:cx1="http://schemas.microsoft.com/office/drawing/2015/9/8/chartex" xmlns:cx2="http://schemas.microsoft.com/office/drawing/2015/10/21/chartex" xmlns:cx3="http://schemas.microsoft.com/office/drawing/2016/5/9/chartex" xmlns:cx4="http://schemas.microsoft.com/office/drawing/2016/5/10/chartex" xmlns:cx5="http://schemas.microsoft.com/office/drawing/2016/5/11/chartex" xmlns:cx6="http://schemas.microsoft.com/office/drawing/2016/5/12/chartex" xmlns:cx7="http://schemas.microsoft.com/office/drawing/2016/5/13/chartex" xmlns:cx8="http://schemas.microsoft.com/office/drawing/2016/5/14/chartex" xmlns:mc="http://schemas.openxmlformats.org/markup-compatibility/2006" xmlns:aink="http://schemas.microsoft.com/office/drawing/2016/ink" xmlns:am3d="http://schemas.microsoft.com/office/drawing/2017/model3d" xmlns:o="urn:schemas-microsoft-com:office:office" xmlns:r="http://schemas.openxmlformats.org/officeDocument/2006/relationships" xmlns:m="http://schemas.openxmlformats.org/officeDocument/2006/math" xmlns:v="urn:schemas-microsoft-com:vml" xmlns:wp14="http://schemas.microsoft.com/office/word/2010/wordprocessingDrawing" xmlns:wp="http://schemas.openxmlformats.org/drawingml/2006/wordprocessingDrawing" xmlns:w10="urn:schemas-microsoft-com:office:word" xmlns:w="http://schemas.openxmlformats.org/wordprocessingml/2006/main" xmlns:w14="http://schemas.microsoft.com/office/word/2010/wordml" xmlns:w15="http://schemas.microsoft.com/office/word/2012/wordml" xmlns:w16cex="http://schemas.microsoft.com/office/word/2018/wordml/cex" xmlns:w16cid="http://schemas.microsoft.com/office/word/2016/wordml/cid" xmlns:w16="http://schemas.microsoft.com/office/word/2018/wordml" xmlns:w16se="http://schemas.microsoft.com/office/word/2015/wordml/symex" xmlns:wpg="http://schemas.microsoft.com/office/word/2010/wordprocessingGroup" xmlns:wpi="http://schemas.microsoft.com/office/word/2010/wordprocessingInk" xmlns:wne="http://schemas.microsoft.com/office/word/2006/wordml" xmlns:wps="http://schemas.microsoft.com/office/word/2010/wordprocessingShape" mc:Ignorable="w14 w15 w16se w16cid w16 w16cex wp14">
   <w:endnote w:type="separator" w:id="-1">
     <w:p>
       <w:pPr>
@@ -2166,7 +2081,7 @@
 </file>
 
 <file path=word/footer1.xml><?xml version="1.0" encoding="utf-8"?>
-<w:ftr xmlns:wpc="http://schemas.microsoft.com/office/word/2010/wordprocessingCanvas" xmlns:mc="http://schemas.openxmlformats.org/markup-compatibility/2006" xmlns:o="urn:schemas-microsoft-com:office:office" xmlns:r="http://schemas.openxmlformats.org/officeDocument/2006/relationships" xmlns:m="http://schemas.openxmlformats.org/officeDocument/2006/math" xmlns:v="urn:schemas-microsoft-com:vml" xmlns:wp14="http://schemas.microsoft.com/office/word/2010/wordprocessingDrawing" xmlns:wp="http://schemas.openxmlformats.org/drawingml/2006/wordprocessingDrawing" xmlns:w10="urn:schemas-microsoft-com:office:word" xmlns:w="http://schemas.openxmlformats.org/wordprocessingml/2006/main" xmlns:w14="http://schemas.microsoft.com/office/word/2010/wordml" xmlns:wpg="http://schemas.microsoft.com/office/word/2010/wordprocessingGroup" xmlns:wpi="http://schemas.microsoft.com/office/word/2010/wordprocessingInk" xmlns:wne="http://schemas.microsoft.com/office/word/2006/wordml" xmlns:wps="http://schemas.microsoft.com/office/word/2010/wordprocessingShape" mc:Ignorable="w14 wp14">
+<w:ftr xmlns:wpc="http://schemas.microsoft.com/office/word/2010/wordprocessingCanvas" xmlns:cx="http://schemas.microsoft.com/office/drawing/2014/chartex" xmlns:cx1="http://schemas.microsoft.com/office/drawing/2015/9/8/chartex" xmlns:cx2="http://schemas.microsoft.com/office/drawing/2015/10/21/chartex" xmlns:cx3="http://schemas.microsoft.com/office/drawing/2016/5/9/chartex" xmlns:cx4="http://schemas.microsoft.com/office/drawing/2016/5/10/chartex" xmlns:cx5="http://schemas.microsoft.com/office/drawing/2016/5/11/chartex" xmlns:cx6="http://schemas.microsoft.com/office/drawing/2016/5/12/chartex" xmlns:cx7="http://schemas.microsoft.com/office/drawing/2016/5/13/chartex" xmlns:cx8="http://schemas.microsoft.com/office/drawing/2016/5/14/chartex" xmlns:mc="http://schemas.openxmlformats.org/markup-compatibility/2006" xmlns:aink="http://schemas.microsoft.com/office/drawing/2016/ink" xmlns:am3d="http://schemas.microsoft.com/office/drawing/2017/model3d" xmlns:o="urn:schemas-microsoft-com:office:office" xmlns:r="http://schemas.openxmlformats.org/officeDocument/2006/relationships" xmlns:m="http://schemas.openxmlformats.org/officeDocument/2006/math" xmlns:v="urn:schemas-microsoft-com:vml" xmlns:wp14="http://schemas.microsoft.com/office/word/2010/wordprocessingDrawing" xmlns:wp="http://schemas.openxmlformats.org/drawingml/2006/wordprocessingDrawing" xmlns:w10="urn:schemas-microsoft-com:office:word" xmlns:w="http://schemas.openxmlformats.org/wordprocessingml/2006/main" xmlns:w14="http://schemas.microsoft.com/office/word/2010/wordml" xmlns:w15="http://schemas.microsoft.com/office/word/2012/wordml" xmlns:w16cex="http://schemas.microsoft.com/office/word/2018/wordml/cex" xmlns:w16cid="http://schemas.microsoft.com/office/word/2016/wordml/cid" xmlns:w16="http://schemas.microsoft.com/office/word/2018/wordml" xmlns:w16se="http://schemas.microsoft.com/office/word/2015/wordml/symex" xmlns:wpg="http://schemas.microsoft.com/office/word/2010/wordprocessingGroup" xmlns:wpi="http://schemas.microsoft.com/office/word/2010/wordprocessingInk" xmlns:wne="http://schemas.microsoft.com/office/word/2006/wordml" xmlns:wps="http://schemas.microsoft.com/office/word/2010/wordprocessingShape" mc:Ignorable="w14 w15 w16se w16cid w16 w16cex wp14">
   <w:p>
     <w:pPr>
       <w:spacing w:after="0" w:line="259" w:lineRule="auto"/>
@@ -2193,7 +2108,7 @@
 </file>
 
 <file path=word/footer2.xml><?xml version="1.0" encoding="utf-8"?>
-<w:ftr xmlns:wpc="http://schemas.microsoft.com/office/word/2010/wordprocessingCanvas" xmlns:mc="http://schemas.openxmlformats.org/markup-compatibility/2006" xmlns:o="urn:schemas-microsoft-com:office:office" xmlns:r="http://schemas.openxmlformats.org/officeDocument/2006/relationships" xmlns:m="http://schemas.openxmlformats.org/officeDocument/2006/math" xmlns:v="urn:schemas-microsoft-com:vml" xmlns:wp14="http://schemas.microsoft.com/office/word/2010/wordprocessingDrawing" xmlns:wp="http://schemas.openxmlformats.org/drawingml/2006/wordprocessingDrawing" xmlns:w10="urn:schemas-microsoft-com:office:word" xmlns:w="http://schemas.openxmlformats.org/wordprocessingml/2006/main" xmlns:w14="http://schemas.microsoft.com/office/word/2010/wordml" xmlns:wpg="http://schemas.microsoft.com/office/word/2010/wordprocessingGroup" xmlns:wpi="http://schemas.microsoft.com/office/word/2010/wordprocessingInk" xmlns:wne="http://schemas.microsoft.com/office/word/2006/wordml" xmlns:wps="http://schemas.microsoft.com/office/word/2010/wordprocessingShape" mc:Ignorable="w14 wp14">
+<w:ftr xmlns:wpc="http://schemas.microsoft.com/office/word/2010/wordprocessingCanvas" xmlns:cx="http://schemas.microsoft.com/office/drawing/2014/chartex" xmlns:cx1="http://schemas.microsoft.com/office/drawing/2015/9/8/chartex" xmlns:cx2="http://schemas.microsoft.com/office/drawing/2015/10/21/chartex" xmlns:cx3="http://schemas.microsoft.com/office/drawing/2016/5/9/chartex" xmlns:cx4="http://schemas.microsoft.com/office/drawing/2016/5/10/chartex" xmlns:cx5="http://schemas.microsoft.com/office/drawing/2016/5/11/chartex" xmlns:cx6="http://schemas.microsoft.com/office/drawing/2016/5/12/chartex" xmlns:cx7="http://schemas.microsoft.com/office/drawing/2016/5/13/chartex" xmlns:cx8="http://schemas.microsoft.com/office/drawing/2016/5/14/chartex" xmlns:mc="http://schemas.openxmlformats.org/markup-compatibility/2006" xmlns:aink="http://schemas.microsoft.com/office/drawing/2016/ink" xmlns:am3d="http://schemas.microsoft.com/office/drawing/2017/model3d" xmlns:o="urn:schemas-microsoft-com:office:office" xmlns:r="http://schemas.openxmlformats.org/officeDocument/2006/relationships" xmlns:m="http://schemas.openxmlformats.org/officeDocument/2006/math" xmlns:v="urn:schemas-microsoft-com:vml" xmlns:wp14="http://schemas.microsoft.com/office/word/2010/wordprocessingDrawing" xmlns:wp="http://schemas.openxmlformats.org/drawingml/2006/wordprocessingDrawing" xmlns:w10="urn:schemas-microsoft-com:office:word" xmlns:w="http://schemas.openxmlformats.org/wordprocessingml/2006/main" xmlns:w14="http://schemas.microsoft.com/office/word/2010/wordml" xmlns:w15="http://schemas.microsoft.com/office/word/2012/wordml" xmlns:w16cex="http://schemas.microsoft.com/office/word/2018/wordml/cex" xmlns:w16cid="http://schemas.microsoft.com/office/word/2016/wordml/cid" xmlns:w16="http://schemas.microsoft.com/office/word/2018/wordml" xmlns:w16se="http://schemas.microsoft.com/office/word/2015/wordml/symex" xmlns:wpg="http://schemas.microsoft.com/office/word/2010/wordprocessingGroup" xmlns:wpi="http://schemas.microsoft.com/office/word/2010/wordprocessingInk" xmlns:wne="http://schemas.microsoft.com/office/word/2006/wordml" xmlns:wps="http://schemas.microsoft.com/office/word/2010/wordprocessingShape" mc:Ignorable="w14 w15 w16se w16cid w16 w16cex wp14">
   <w:p>
     <w:pPr>
       <w:spacing w:after="0" w:line="259" w:lineRule="auto"/>
@@ -2223,7 +2138,7 @@
 </file>
 
 <file path=word/footer3.xml><?xml version="1.0" encoding="utf-8"?>
-<w:ftr xmlns:wpc="http://schemas.microsoft.com/office/word/2010/wordprocessingCanvas" xmlns:mc="http://schemas.openxmlformats.org/markup-compatibility/2006" xmlns:o="urn:schemas-microsoft-com:office:office" xmlns:r="http://schemas.openxmlformats.org/officeDocument/2006/relationships" xmlns:m="http://schemas.openxmlformats.org/officeDocument/2006/math" xmlns:v="urn:schemas-microsoft-com:vml" xmlns:wp14="http://schemas.microsoft.com/office/word/2010/wordprocessingDrawing" xmlns:wp="http://schemas.openxmlformats.org/drawingml/2006/wordprocessingDrawing" xmlns:w10="urn:schemas-microsoft-com:office:word" xmlns:w="http://schemas.openxmlformats.org/wordprocessingml/2006/main" xmlns:w14="http://schemas.microsoft.com/office/word/2010/wordml" xmlns:wpg="http://schemas.microsoft.com/office/word/2010/wordprocessingGroup" xmlns:wpi="http://schemas.microsoft.com/office/word/2010/wordprocessingInk" xmlns:wne="http://schemas.microsoft.com/office/word/2006/wordml" xmlns:wps="http://schemas.microsoft.com/office/word/2010/wordprocessingShape" mc:Ignorable="w14 wp14">
+<w:ftr xmlns:wpc="http://schemas.microsoft.com/office/word/2010/wordprocessingCanvas" xmlns:cx="http://schemas.microsoft.com/office/drawing/2014/chartex" xmlns:cx1="http://schemas.microsoft.com/office/drawing/2015/9/8/chartex" xmlns:cx2="http://schemas.microsoft.com/office/drawing/2015/10/21/chartex" xmlns:cx3="http://schemas.microsoft.com/office/drawing/2016/5/9/chartex" xmlns:cx4="http://schemas.microsoft.com/office/drawing/2016/5/10/chartex" xmlns:cx5="http://schemas.microsoft.com/office/drawing/2016/5/11/chartex" xmlns:cx6="http://schemas.microsoft.com/office/drawing/2016/5/12/chartex" xmlns:cx7="http://schemas.microsoft.com/office/drawing/2016/5/13/chartex" xmlns:cx8="http://schemas.microsoft.com/office/drawing/2016/5/14/chartex" xmlns:mc="http://schemas.openxmlformats.org/markup-compatibility/2006" xmlns:aink="http://schemas.microsoft.com/office/drawing/2016/ink" xmlns:am3d="http://schemas.microsoft.com/office/drawing/2017/model3d" xmlns:o="urn:schemas-microsoft-com:office:office" xmlns:r="http://schemas.openxmlformats.org/officeDocument/2006/relationships" xmlns:m="http://schemas.openxmlformats.org/officeDocument/2006/math" xmlns:v="urn:schemas-microsoft-com:vml" xmlns:wp14="http://schemas.microsoft.com/office/word/2010/wordprocessingDrawing" xmlns:wp="http://schemas.openxmlformats.org/drawingml/2006/wordprocessingDrawing" xmlns:w10="urn:schemas-microsoft-com:office:word" xmlns:w="http://schemas.openxmlformats.org/wordprocessingml/2006/main" xmlns:w14="http://schemas.microsoft.com/office/word/2010/wordml" xmlns:w15="http://schemas.microsoft.com/office/word/2012/wordml" xmlns:w16cex="http://schemas.microsoft.com/office/word/2018/wordml/cex" xmlns:w16cid="http://schemas.microsoft.com/office/word/2016/wordml/cid" xmlns:w16="http://schemas.microsoft.com/office/word/2018/wordml" xmlns:w16se="http://schemas.microsoft.com/office/word/2015/wordml/symex" xmlns:wpg="http://schemas.microsoft.com/office/word/2010/wordprocessingGroup" xmlns:wpi="http://schemas.microsoft.com/office/word/2010/wordprocessingInk" xmlns:wne="http://schemas.microsoft.com/office/word/2006/wordml" xmlns:wps="http://schemas.microsoft.com/office/word/2010/wordprocessingShape" mc:Ignorable="w14 w15 w16se w16cid w16 w16cex wp14">
   <w:p>
     <w:pPr>
       <w:spacing w:after="0" w:line="259" w:lineRule="auto"/>
@@ -2250,7 +2165,7 @@
 </file>
 
 <file path=word/footnotes.xml><?xml version="1.0" encoding="utf-8"?>
-<w:footnotes xmlns:wpc="http://schemas.microsoft.com/office/word/2010/wordprocessingCanvas" xmlns:mc="http://schemas.openxmlformats.org/markup-compatibility/2006" xmlns:o="urn:schemas-microsoft-com:office:office" xmlns:r="http://schemas.openxmlformats.org/officeDocument/2006/relationships" xmlns:m="http://schemas.openxmlformats.org/officeDocument/2006/math" xmlns:v="urn:schemas-microsoft-com:vml" xmlns:wp14="http://schemas.microsoft.com/office/word/2010/wordprocessingDrawing" xmlns:wp="http://schemas.openxmlformats.org/drawingml/2006/wordprocessingDrawing" xmlns:w10="urn:schemas-microsoft-com:office:word" xmlns:w="http://schemas.openxmlformats.org/wordprocessingml/2006/main" xmlns:w14="http://schemas.microsoft.com/office/word/2010/wordml" xmlns:wpg="http://schemas.microsoft.com/office/word/2010/wordprocessingGroup" xmlns:wpi="http://schemas.microsoft.com/office/word/2010/wordprocessingInk" xmlns:wne="http://schemas.microsoft.com/office/word/2006/wordml" xmlns:wps="http://schemas.microsoft.com/office/word/2010/wordprocessingShape" mc:Ignorable="w14 wp14">
+<w:footnotes xmlns:wpc="http://schemas.microsoft.com/office/word/2010/wordprocessingCanvas" xmlns:cx="http://schemas.microsoft.com/office/drawing/2014/chartex" xmlns:cx1="http://schemas.microsoft.com/office/drawing/2015/9/8/chartex" xmlns:cx2="http://schemas.microsoft.com/office/drawing/2015/10/21/chartex" xmlns:cx3="http://schemas.microsoft.com/office/drawing/2016/5/9/chartex" xmlns:cx4="http://schemas.microsoft.com/office/drawing/2016/5/10/chartex" xmlns:cx5="http://schemas.microsoft.com/office/drawing/2016/5/11/chartex" xmlns:cx6="http://schemas.microsoft.com/office/drawing/2016/5/12/chartex" xmlns:cx7="http://schemas.microsoft.com/office/drawing/2016/5/13/chartex" xmlns:cx8="http://schemas.microsoft.com/office/drawing/2016/5/14/chartex" xmlns:mc="http://schemas.openxmlformats.org/markup-compatibility/2006" xmlns:aink="http://schemas.microsoft.com/office/drawing/2016/ink" xmlns:am3d="http://schemas.microsoft.com/office/drawing/2017/model3d" xmlns:o="urn:schemas-microsoft-com:office:office" xmlns:r="http://schemas.openxmlformats.org/officeDocument/2006/relationships" xmlns:m="http://schemas.openxmlformats.org/officeDocument/2006/math" xmlns:v="urn:schemas-microsoft-com:vml" xmlns:wp14="http://schemas.microsoft.com/office/word/2010/wordprocessingDrawing" xmlns:wp="http://schemas.openxmlformats.org/drawingml/2006/wordprocessingDrawing" xmlns:w10="urn:schemas-microsoft-com:office:word" xmlns:w="http://schemas.openxmlformats.org/wordprocessingml/2006/main" xmlns:w14="http://schemas.microsoft.com/office/word/2010/wordml" xmlns:w15="http://schemas.microsoft.com/office/word/2012/wordml" xmlns:w16cex="http://schemas.microsoft.com/office/word/2018/wordml/cex" xmlns:w16cid="http://schemas.microsoft.com/office/word/2016/wordml/cid" xmlns:w16="http://schemas.microsoft.com/office/word/2018/wordml" xmlns:w16se="http://schemas.microsoft.com/office/word/2015/wordml/symex" xmlns:wpg="http://schemas.microsoft.com/office/word/2010/wordprocessingGroup" xmlns:wpi="http://schemas.microsoft.com/office/word/2010/wordprocessingInk" xmlns:wne="http://schemas.microsoft.com/office/word/2006/wordml" xmlns:wps="http://schemas.microsoft.com/office/word/2010/wordprocessingShape" mc:Ignorable="w14 w15 w16se w16cid w16 w16cex wp14">
   <w:footnote w:type="separator" w:id="-1">
     <w:p>
       <w:pPr>
@@ -2275,8 +2190,8 @@
 </file>
 
 <file path=word/numbering.xml><?xml version="1.0" encoding="utf-8"?>
-<w:numbering xmlns:wpc="http://schemas.microsoft.com/office/word/2010/wordprocessingCanvas" xmlns:mc="http://schemas.openxmlformats.org/markup-compatibility/2006" xmlns:o="urn:schemas-microsoft-com:office:office" xmlns:r="http://schemas.openxmlformats.org/officeDocument/2006/relationships" xmlns:m="http://schemas.openxmlformats.org/officeDocument/2006/math" xmlns:v="urn:schemas-microsoft-com:vml" xmlns:wp14="http://schemas.microsoft.com/office/word/2010/wordprocessingDrawing" xmlns:wp="http://schemas.openxmlformats.org/drawingml/2006/wordprocessingDrawing" xmlns:w10="urn:schemas-microsoft-com:office:word" xmlns:w="http://schemas.openxmlformats.org/wordprocessingml/2006/main" xmlns:w14="http://schemas.microsoft.com/office/word/2010/wordml" xmlns:wpg="http://schemas.microsoft.com/office/word/2010/wordprocessingGroup" xmlns:wpi="http://schemas.microsoft.com/office/word/2010/wordprocessingInk" xmlns:wne="http://schemas.microsoft.com/office/word/2006/wordml" xmlns:wps="http://schemas.microsoft.com/office/word/2010/wordprocessingShape" mc:Ignorable="w14 wp14">
-  <w:abstractNum w:abstractNumId="0">
+<w:numbering xmlns:wpc="http://schemas.microsoft.com/office/word/2010/wordprocessingCanvas" xmlns:cx="http://schemas.microsoft.com/office/drawing/2014/chartex" xmlns:cx1="http://schemas.microsoft.com/office/drawing/2015/9/8/chartex" xmlns:cx2="http://schemas.microsoft.com/office/drawing/2015/10/21/chartex" xmlns:cx3="http://schemas.microsoft.com/office/drawing/2016/5/9/chartex" xmlns:cx4="http://schemas.microsoft.com/office/drawing/2016/5/10/chartex" xmlns:cx5="http://schemas.microsoft.com/office/drawing/2016/5/11/chartex" xmlns:cx6="http://schemas.microsoft.com/office/drawing/2016/5/12/chartex" xmlns:cx7="http://schemas.microsoft.com/office/drawing/2016/5/13/chartex" xmlns:cx8="http://schemas.microsoft.com/office/drawing/2016/5/14/chartex" xmlns:mc="http://schemas.openxmlformats.org/markup-compatibility/2006" xmlns:aink="http://schemas.microsoft.com/office/drawing/2016/ink" xmlns:am3d="http://schemas.microsoft.com/office/drawing/2017/model3d" xmlns:o="urn:schemas-microsoft-com:office:office" xmlns:r="http://schemas.openxmlformats.org/officeDocument/2006/relationships" xmlns:m="http://schemas.openxmlformats.org/officeDocument/2006/math" xmlns:v="urn:schemas-microsoft-com:vml" xmlns:wp14="http://schemas.microsoft.com/office/word/2010/wordprocessingDrawing" xmlns:wp="http://schemas.openxmlformats.org/drawingml/2006/wordprocessingDrawing" xmlns:w10="urn:schemas-microsoft-com:office:word" xmlns:w="http://schemas.openxmlformats.org/wordprocessingml/2006/main" xmlns:w14="http://schemas.microsoft.com/office/word/2010/wordml" xmlns:w15="http://schemas.microsoft.com/office/word/2012/wordml" xmlns:w16cex="http://schemas.microsoft.com/office/word/2018/wordml/cex" xmlns:w16cid="http://schemas.microsoft.com/office/word/2016/wordml/cid" xmlns:w16="http://schemas.microsoft.com/office/word/2018/wordml" xmlns:w16se="http://schemas.microsoft.com/office/word/2015/wordml/symex" xmlns:wpg="http://schemas.microsoft.com/office/word/2010/wordprocessingGroup" xmlns:wpi="http://schemas.microsoft.com/office/word/2010/wordprocessingInk" xmlns:wne="http://schemas.microsoft.com/office/word/2006/wordml" xmlns:wps="http://schemas.microsoft.com/office/word/2010/wordprocessingShape" mc:Ignorable="w14 w15 w16se w16cid w16 w16cex wp14">
+  <w:abstractNum w:abstractNumId="0" w15:restartNumberingAfterBreak="0">
     <w:nsid w:val="015D6B60"/>
     <w:multiLevelType w:val="hybridMultilevel"/>
     <w:tmpl w:val="272AC19C"/>
@@ -2488,7 +2403,7 @@
       </w:rPr>
     </w:lvl>
   </w:abstractNum>
-  <w:abstractNum w:abstractNumId="1">
+  <w:abstractNum w:abstractNumId="1" w15:restartNumberingAfterBreak="0">
     <w:nsid w:val="472B7E97"/>
     <w:multiLevelType w:val="hybridMultilevel"/>
     <w:tmpl w:val="69963DB2"/>
@@ -2700,7 +2615,7 @@
       </w:rPr>
     </w:lvl>
   </w:abstractNum>
-  <w:abstractNum w:abstractNumId="2">
+  <w:abstractNum w:abstractNumId="2" w15:restartNumberingAfterBreak="0">
     <w:nsid w:val="6AD65A54"/>
     <w:multiLevelType w:val="hybridMultilevel"/>
     <w:tmpl w:val="55168134"/>
@@ -2825,7 +2740,7 @@
 </file>
 
 <file path=word/styles.xml><?xml version="1.0" encoding="utf-8"?>
-<w:styles xmlns:mc="http://schemas.openxmlformats.org/markup-compatibility/2006" xmlns:r="http://schemas.openxmlformats.org/officeDocument/2006/relationships" xmlns:w="http://schemas.openxmlformats.org/wordprocessingml/2006/main" xmlns:w14="http://schemas.microsoft.com/office/word/2010/wordml" mc:Ignorable="w14">
+<w:styles xmlns:mc="http://schemas.openxmlformats.org/markup-compatibility/2006" xmlns:r="http://schemas.openxmlformats.org/officeDocument/2006/relationships" xmlns:w="http://schemas.openxmlformats.org/wordprocessingml/2006/main" xmlns:w14="http://schemas.microsoft.com/office/word/2010/wordml" xmlns:w15="http://schemas.microsoft.com/office/word/2012/wordml" xmlns:w16cex="http://schemas.microsoft.com/office/word/2018/wordml/cex" xmlns:w16cid="http://schemas.microsoft.com/office/word/2016/wordml/cid" xmlns:w16="http://schemas.microsoft.com/office/word/2018/wordml" xmlns:w16se="http://schemas.microsoft.com/office/word/2015/wordml/symex" mc:Ignorable="w14 w15 w16se w16cid w16 w16cex">
   <w:docDefaults>
     <w:rPrDefault>
       <w:rPr>
@@ -2841,144 +2756,383 @@
       </w:pPr>
     </w:pPrDefault>
   </w:docDefaults>
-  <w:latentStyles w:defLockedState="0" w:defUIPriority="99" w:defSemiHidden="1" w:defUnhideWhenUsed="1" w:defQFormat="0" w:count="267">
-    <w:lsdException w:name="Normal" w:semiHidden="0" w:uiPriority="0" w:unhideWhenUsed="0" w:qFormat="1"/>
-    <w:lsdException w:name="heading 1" w:semiHidden="0" w:uiPriority="9" w:unhideWhenUsed="0" w:qFormat="1"/>
-    <w:lsdException w:name="heading 2" w:uiPriority="9" w:qFormat="1"/>
-    <w:lsdException w:name="heading 3" w:uiPriority="9" w:qFormat="1"/>
-    <w:lsdException w:name="heading 4" w:uiPriority="9" w:qFormat="1"/>
-    <w:lsdException w:name="heading 5" w:uiPriority="9" w:qFormat="1"/>
-    <w:lsdException w:name="heading 6" w:uiPriority="9" w:qFormat="1"/>
-    <w:lsdException w:name="heading 7" w:uiPriority="9" w:qFormat="1"/>
-    <w:lsdException w:name="heading 8" w:uiPriority="9" w:qFormat="1"/>
-    <w:lsdException w:name="heading 9" w:uiPriority="9" w:qFormat="1"/>
-    <w:lsdException w:name="toc 1" w:uiPriority="39"/>
-    <w:lsdException w:name="toc 2" w:uiPriority="39"/>
-    <w:lsdException w:name="toc 3" w:uiPriority="39"/>
-    <w:lsdException w:name="toc 4" w:uiPriority="39"/>
-    <w:lsdException w:name="toc 5" w:uiPriority="39"/>
-    <w:lsdException w:name="toc 6" w:uiPriority="39"/>
-    <w:lsdException w:name="toc 7" w:uiPriority="39"/>
-    <w:lsdException w:name="toc 8" w:uiPriority="39"/>
-    <w:lsdException w:name="toc 9" w:uiPriority="39"/>
-    <w:lsdException w:name="caption" w:uiPriority="35" w:qFormat="1"/>
-    <w:lsdException w:name="Title" w:semiHidden="0" w:uiPriority="10" w:unhideWhenUsed="0" w:qFormat="1"/>
-    <w:lsdException w:name="Default Paragraph Font" w:uiPriority="1"/>
-    <w:lsdException w:name="Subtitle" w:semiHidden="0" w:uiPriority="11" w:unhideWhenUsed="0" w:qFormat="1"/>
-    <w:lsdException w:name="Strong" w:semiHidden="0" w:uiPriority="22" w:unhideWhenUsed="0" w:qFormat="1"/>
-    <w:lsdException w:name="Emphasis" w:semiHidden="0" w:uiPriority="20" w:unhideWhenUsed="0" w:qFormat="1"/>
-    <w:lsdException w:name="Table Grid" w:semiHidden="0" w:uiPriority="39" w:unhideWhenUsed="0"/>
-    <w:lsdException w:name="Placeholder Text" w:unhideWhenUsed="0"/>
-    <w:lsdException w:name="No Spacing" w:semiHidden="0" w:uiPriority="1" w:unhideWhenUsed="0" w:qFormat="1"/>
-    <w:lsdException w:name="Light Shading" w:semiHidden="0" w:uiPriority="60" w:unhideWhenUsed="0"/>
-    <w:lsdException w:name="Light List" w:semiHidden="0" w:uiPriority="61" w:unhideWhenUsed="0"/>
-    <w:lsdException w:name="Light Grid" w:semiHidden="0" w:uiPriority="62" w:unhideWhenUsed="0"/>
-    <w:lsdException w:name="Medium Shading 1" w:semiHidden="0" w:uiPriority="63" w:unhideWhenUsed="0"/>
-    <w:lsdException w:name="Medium Shading 2" w:semiHidden="0" w:uiPriority="64" w:unhideWhenUsed="0"/>
-    <w:lsdException w:name="Medium List 1" w:semiHidden="0" w:uiPriority="65" w:unhideWhenUsed="0"/>
-    <w:lsdException w:name="Medium List 2" w:semiHidden="0" w:uiPriority="66" w:unhideWhenUsed="0"/>
-    <w:lsdException w:name="Medium Grid 1" w:semiHidden="0" w:uiPriority="67" w:unhideWhenUsed="0"/>
-    <w:lsdException w:name="Medium Grid 2" w:semiHidden="0" w:uiPriority="68" w:unhideWhenUsed="0"/>
-    <w:lsdException w:name="Medium Grid 3" w:semiHidden="0" w:uiPriority="69" w:unhideWhenUsed="0"/>
-    <w:lsdException w:name="Dark List" w:semiHidden="0" w:uiPriority="70" w:unhideWhenUsed="0"/>
-    <w:lsdException w:name="Colorful Shading" w:semiHidden="0" w:uiPriority="71" w:unhideWhenUsed="0"/>
-    <w:lsdException w:name="Colorful List" w:semiHidden="0" w:uiPriority="72" w:unhideWhenUsed="0"/>
-    <w:lsdException w:name="Colorful Grid" w:semiHidden="0" w:uiPriority="73" w:unhideWhenUsed="0"/>
-    <w:lsdException w:name="Light Shading Accent 1" w:semiHidden="0" w:uiPriority="60" w:unhideWhenUsed="0"/>
-    <w:lsdException w:name="Light List Accent 1" w:semiHidden="0" w:uiPriority="61" w:unhideWhenUsed="0"/>
-    <w:lsdException w:name="Light Grid Accent 1" w:semiHidden="0" w:uiPriority="62" w:unhideWhenUsed="0"/>
-    <w:lsdException w:name="Medium Shading 1 Accent 1" w:semiHidden="0" w:uiPriority="63" w:unhideWhenUsed="0"/>
-    <w:lsdException w:name="Medium Shading 2 Accent 1" w:semiHidden="0" w:uiPriority="64" w:unhideWhenUsed="0"/>
-    <w:lsdException w:name="Medium List 1 Accent 1" w:semiHidden="0" w:uiPriority="65" w:unhideWhenUsed="0"/>
-    <w:lsdException w:name="Revision" w:unhideWhenUsed="0"/>
-    <w:lsdException w:name="List Paragraph" w:semiHidden="0" w:uiPriority="34" w:unhideWhenUsed="0" w:qFormat="1"/>
-    <w:lsdException w:name="Quote" w:semiHidden="0" w:uiPriority="29" w:unhideWhenUsed="0" w:qFormat="1"/>
-    <w:lsdException w:name="Intense Quote" w:semiHidden="0" w:uiPriority="30" w:unhideWhenUsed="0" w:qFormat="1"/>
-    <w:lsdException w:name="Medium List 2 Accent 1" w:semiHidden="0" w:uiPriority="66" w:unhideWhenUsed="0"/>
-    <w:lsdException w:name="Medium Grid 1 Accent 1" w:semiHidden="0" w:uiPriority="67" w:unhideWhenUsed="0"/>
-    <w:lsdException w:name="Medium Grid 2 Accent 1" w:semiHidden="0" w:uiPriority="68" w:unhideWhenUsed="0"/>
-    <w:lsdException w:name="Medium Grid 3 Accent 1" w:semiHidden="0" w:uiPriority="69" w:unhideWhenUsed="0"/>
-    <w:lsdException w:name="Dark List Accent 1" w:semiHidden="0" w:uiPriority="70" w:unhideWhenUsed="0"/>
-    <w:lsdException w:name="Colorful Shading Accent 1" w:semiHidden="0" w:uiPriority="71" w:unhideWhenUsed="0"/>
-    <w:lsdException w:name="Colorful List Accent 1" w:semiHidden="0" w:uiPriority="72" w:unhideWhenUsed="0"/>
-    <w:lsdException w:name="Colorful Grid Accent 1" w:semiHidden="0" w:uiPriority="73" w:unhideWhenUsed="0"/>
-    <w:lsdException w:name="Light Shading Accent 2" w:semiHidden="0" w:uiPriority="60" w:unhideWhenUsed="0"/>
-    <w:lsdException w:name="Light List Accent 2" w:semiHidden="0" w:uiPriority="61" w:unhideWhenUsed="0"/>
-    <w:lsdException w:name="Light Grid Accent 2" w:semiHidden="0" w:uiPriority="62" w:unhideWhenUsed="0"/>
-    <w:lsdException w:name="Medium Shading 1 Accent 2" w:semiHidden="0" w:uiPriority="63" w:unhideWhenUsed="0"/>
-    <w:lsdException w:name="Medium Shading 2 Accent 2" w:semiHidden="0" w:uiPriority="64" w:unhideWhenUsed="0"/>
-    <w:lsdException w:name="Medium List 1 Accent 2" w:semiHidden="0" w:uiPriority="65" w:unhideWhenUsed="0"/>
-    <w:lsdException w:name="Medium List 2 Accent 2" w:semiHidden="0" w:uiPriority="66" w:unhideWhenUsed="0"/>
-    <w:lsdException w:name="Medium Grid 1 Accent 2" w:semiHidden="0" w:uiPriority="67" w:unhideWhenUsed="0"/>
-    <w:lsdException w:name="Medium Grid 2 Accent 2" w:semiHidden="0" w:uiPriority="68" w:unhideWhenUsed="0"/>
-    <w:lsdException w:name="Medium Grid 3 Accent 2" w:semiHidden="0" w:uiPriority="69" w:unhideWhenUsed="0"/>
-    <w:lsdException w:name="Dark List Accent 2" w:semiHidden="0" w:uiPriority="70" w:unhideWhenUsed="0"/>
-    <w:lsdException w:name="Colorful Shading Accent 2" w:semiHidden="0" w:uiPriority="71" w:unhideWhenUsed="0"/>
-    <w:lsdException w:name="Colorful List Accent 2" w:semiHidden="0" w:uiPriority="72" w:unhideWhenUsed="0"/>
-    <w:lsdException w:name="Colorful Grid Accent 2" w:semiHidden="0" w:uiPriority="73" w:unhideWhenUsed="0"/>
-    <w:lsdException w:name="Light Shading Accent 3" w:semiHidden="0" w:uiPriority="60" w:unhideWhenUsed="0"/>
-    <w:lsdException w:name="Light List Accent 3" w:semiHidden="0" w:uiPriority="61" w:unhideWhenUsed="0"/>
-    <w:lsdException w:name="Light Grid Accent 3" w:semiHidden="0" w:uiPriority="62" w:unhideWhenUsed="0"/>
-    <w:lsdException w:name="Medium Shading 1 Accent 3" w:semiHidden="0" w:uiPriority="63" w:unhideWhenUsed="0"/>
-    <w:lsdException w:name="Medium Shading 2 Accent 3" w:semiHidden="0" w:uiPriority="64" w:unhideWhenUsed="0"/>
-    <w:lsdException w:name="Medium List 1 Accent 3" w:semiHidden="0" w:uiPriority="65" w:unhideWhenUsed="0"/>
-    <w:lsdException w:name="Medium List 2 Accent 3" w:semiHidden="0" w:uiPriority="66" w:unhideWhenUsed="0"/>
-    <w:lsdException w:name="Medium Grid 1 Accent 3" w:semiHidden="0" w:uiPriority="67" w:unhideWhenUsed="0"/>
-    <w:lsdException w:name="Medium Grid 2 Accent 3" w:semiHidden="0" w:uiPriority="68" w:unhideWhenUsed="0"/>
-    <w:lsdException w:name="Medium Grid 3 Accent 3" w:semiHidden="0" w:uiPriority="69" w:unhideWhenUsed="0"/>
-    <w:lsdException w:name="Dark List Accent 3" w:semiHidden="0" w:uiPriority="70" w:unhideWhenUsed="0"/>
-    <w:lsdException w:name="Colorful Shading Accent 3" w:semiHidden="0" w:uiPriority="71" w:unhideWhenUsed="0"/>
-    <w:lsdException w:name="Colorful List Accent 3" w:semiHidden="0" w:uiPriority="72" w:unhideWhenUsed="0"/>
-    <w:lsdException w:name="Colorful Grid Accent 3" w:semiHidden="0" w:uiPriority="73" w:unhideWhenUsed="0"/>
-    <w:lsdException w:name="Light Shading Accent 4" w:semiHidden="0" w:uiPriority="60" w:unhideWhenUsed="0"/>
-    <w:lsdException w:name="Light List Accent 4" w:semiHidden="0" w:uiPriority="61" w:unhideWhenUsed="0"/>
-    <w:lsdException w:name="Light Grid Accent 4" w:semiHidden="0" w:uiPriority="62" w:unhideWhenUsed="0"/>
-    <w:lsdException w:name="Medium Shading 1 Accent 4" w:semiHidden="0" w:uiPriority="63" w:unhideWhenUsed="0"/>
-    <w:lsdException w:name="Medium Shading 2 Accent 4" w:semiHidden="0" w:uiPriority="64" w:unhideWhenUsed="0"/>
-    <w:lsdException w:name="Medium List 1 Accent 4" w:semiHidden="0" w:uiPriority="65" w:unhideWhenUsed="0"/>
-    <w:lsdException w:name="Medium List 2 Accent 4" w:semiHidden="0" w:uiPriority="66" w:unhideWhenUsed="0"/>
-    <w:lsdException w:name="Medium Grid 1 Accent 4" w:semiHidden="0" w:uiPriority="67" w:unhideWhenUsed="0"/>
-    <w:lsdException w:name="Medium Grid 2 Accent 4" w:semiHidden="0" w:uiPriority="68" w:unhideWhenUsed="0"/>
-    <w:lsdException w:name="Medium Grid 3 Accent 4" w:semiHidden="0" w:uiPriority="69" w:unhideWhenUsed="0"/>
-    <w:lsdException w:name="Dark List Accent 4" w:semiHidden="0" w:uiPriority="70" w:unhideWhenUsed="0"/>
-    <w:lsdException w:name="Colorful Shading Accent 4" w:semiHidden="0" w:uiPriority="71" w:unhideWhenUsed="0"/>
-    <w:lsdException w:name="Colorful List Accent 4" w:semiHidden="0" w:uiPriority="72" w:unhideWhenUsed="0"/>
-    <w:lsdException w:name="Colorful Grid Accent 4" w:semiHidden="0" w:uiPriority="73" w:unhideWhenUsed="0"/>
-    <w:lsdException w:name="Light Shading Accent 5" w:semiHidden="0" w:uiPriority="60" w:unhideWhenUsed="0"/>
-    <w:lsdException w:name="Light List Accent 5" w:semiHidden="0" w:uiPriority="61" w:unhideWhenUsed="0"/>
-    <w:lsdException w:name="Light Grid Accent 5" w:semiHidden="0" w:uiPriority="62" w:unhideWhenUsed="0"/>
-    <w:lsdException w:name="Medium Shading 1 Accent 5" w:semiHidden="0" w:uiPriority="63" w:unhideWhenUsed="0"/>
-    <w:lsdException w:name="Medium Shading 2 Accent 5" w:semiHidden="0" w:uiPriority="64" w:unhideWhenUsed="0"/>
-    <w:lsdException w:name="Medium List 1 Accent 5" w:semiHidden="0" w:uiPriority="65" w:unhideWhenUsed="0"/>
-    <w:lsdException w:name="Medium List 2 Accent 5" w:semiHidden="0" w:uiPriority="66" w:unhideWhenUsed="0"/>
-    <w:lsdException w:name="Medium Grid 1 Accent 5" w:semiHidden="0" w:uiPriority="67" w:unhideWhenUsed="0"/>
-    <w:lsdException w:name="Medium Grid 2 Accent 5" w:semiHidden="0" w:uiPriority="68" w:unhideWhenUsed="0"/>
-    <w:lsdException w:name="Medium Grid 3 Accent 5" w:semiHidden="0" w:uiPriority="69" w:unhideWhenUsed="0"/>
-    <w:lsdException w:name="Dark List Accent 5" w:semiHidden="0" w:uiPriority="70" w:unhideWhenUsed="0"/>
-    <w:lsdException w:name="Colorful Shading Accent 5" w:semiHidden="0" w:uiPriority="71" w:unhideWhenUsed="0"/>
-    <w:lsdException w:name="Colorful List Accent 5" w:semiHidden="0" w:uiPriority="72" w:unhideWhenUsed="0"/>
-    <w:lsdException w:name="Colorful Grid Accent 5" w:semiHidden="0" w:uiPriority="73" w:unhideWhenUsed="0"/>
-    <w:lsdException w:name="Light Shading Accent 6" w:semiHidden="0" w:uiPriority="60" w:unhideWhenUsed="0"/>
-    <w:lsdException w:name="Light List Accent 6" w:semiHidden="0" w:uiPriority="61" w:unhideWhenUsed="0"/>
-    <w:lsdException w:name="Light Grid Accent 6" w:semiHidden="0" w:uiPriority="62" w:unhideWhenUsed="0"/>
-    <w:lsdException w:name="Medium Shading 1 Accent 6" w:semiHidden="0" w:uiPriority="63" w:unhideWhenUsed="0"/>
-    <w:lsdException w:name="Medium Shading 2 Accent 6" w:semiHidden="0" w:uiPriority="64" w:unhideWhenUsed="0"/>
-    <w:lsdException w:name="Medium List 1 Accent 6" w:semiHidden="0" w:uiPriority="65" w:unhideWhenUsed="0"/>
-    <w:lsdException w:name="Medium List 2 Accent 6" w:semiHidden="0" w:uiPriority="66" w:unhideWhenUsed="0"/>
-    <w:lsdException w:name="Medium Grid 1 Accent 6" w:semiHidden="0" w:uiPriority="67" w:unhideWhenUsed="0"/>
-    <w:lsdException w:name="Medium Grid 2 Accent 6" w:semiHidden="0" w:uiPriority="68" w:unhideWhenUsed="0"/>
-    <w:lsdException w:name="Medium Grid 3 Accent 6" w:semiHidden="0" w:uiPriority="69" w:unhideWhenUsed="0"/>
-    <w:lsdException w:name="Dark List Accent 6" w:semiHidden="0" w:uiPriority="70" w:unhideWhenUsed="0"/>
-    <w:lsdException w:name="Colorful Shading Accent 6" w:semiHidden="0" w:uiPriority="71" w:unhideWhenUsed="0"/>
-    <w:lsdException w:name="Colorful List Accent 6" w:semiHidden="0" w:uiPriority="72" w:unhideWhenUsed="0"/>
-    <w:lsdException w:name="Colorful Grid Accent 6" w:semiHidden="0" w:uiPriority="73" w:unhideWhenUsed="0"/>
-    <w:lsdException w:name="Subtle Emphasis" w:semiHidden="0" w:uiPriority="19" w:unhideWhenUsed="0" w:qFormat="1"/>
-    <w:lsdException w:name="Intense Emphasis" w:semiHidden="0" w:uiPriority="21" w:unhideWhenUsed="0" w:qFormat="1"/>
-    <w:lsdException w:name="Subtle Reference" w:semiHidden="0" w:uiPriority="31" w:unhideWhenUsed="0" w:qFormat="1"/>
-    <w:lsdException w:name="Intense Reference" w:semiHidden="0" w:uiPriority="32" w:unhideWhenUsed="0" w:qFormat="1"/>
-    <w:lsdException w:name="Book Title" w:semiHidden="0" w:uiPriority="33" w:unhideWhenUsed="0" w:qFormat="1"/>
-    <w:lsdException w:name="Bibliography" w:uiPriority="37"/>
-    <w:lsdException w:name="TOC Heading" w:uiPriority="39" w:qFormat="1"/>
+  <w:latentStyles w:defLockedState="0" w:defUIPriority="99" w:defSemiHidden="0" w:defUnhideWhenUsed="0" w:defQFormat="0" w:count="376">
+    <w:lsdException w:name="Normal" w:uiPriority="0" w:qFormat="1"/>
+    <w:lsdException w:name="heading 1" w:uiPriority="9" w:qFormat="1"/>
+    <w:lsdException w:name="heading 2" w:semiHidden="1" w:uiPriority="9" w:unhideWhenUsed="1" w:qFormat="1"/>
+    <w:lsdException w:name="heading 3" w:semiHidden="1" w:uiPriority="9" w:unhideWhenUsed="1" w:qFormat="1"/>
+    <w:lsdException w:name="heading 4" w:semiHidden="1" w:uiPriority="9" w:unhideWhenUsed="1" w:qFormat="1"/>
+    <w:lsdException w:name="heading 5" w:semiHidden="1" w:uiPriority="9" w:unhideWhenUsed="1" w:qFormat="1"/>
+    <w:lsdException w:name="heading 6" w:semiHidden="1" w:uiPriority="9" w:unhideWhenUsed="1" w:qFormat="1"/>
+    <w:lsdException w:name="heading 7" w:semiHidden="1" w:uiPriority="9" w:unhideWhenUsed="1" w:qFormat="1"/>
+    <w:lsdException w:name="heading 8" w:semiHidden="1" w:uiPriority="9" w:unhideWhenUsed="1" w:qFormat="1"/>
+    <w:lsdException w:name="heading 9" w:semiHidden="1" w:uiPriority="9" w:unhideWhenUsed="1" w:qFormat="1"/>
+    <w:lsdException w:name="index 1" w:semiHidden="1" w:unhideWhenUsed="1"/>
+    <w:lsdException w:name="index 2" w:semiHidden="1" w:unhideWhenUsed="1"/>
+    <w:lsdException w:name="index 3" w:semiHidden="1" w:unhideWhenUsed="1"/>
+    <w:lsdException w:name="index 4" w:semiHidden="1" w:unhideWhenUsed="1"/>
+    <w:lsdException w:name="index 5" w:semiHidden="1" w:unhideWhenUsed="1"/>
+    <w:lsdException w:name="index 6" w:semiHidden="1" w:unhideWhenUsed="1"/>
+    <w:lsdException w:name="index 7" w:semiHidden="1" w:unhideWhenUsed="1"/>
+    <w:lsdException w:name="index 8" w:semiHidden="1" w:unhideWhenUsed="1"/>
+    <w:lsdException w:name="index 9" w:semiHidden="1" w:unhideWhenUsed="1"/>
+    <w:lsdException w:name="toc 1" w:semiHidden="1" w:uiPriority="39" w:unhideWhenUsed="1"/>
+    <w:lsdException w:name="toc 2" w:semiHidden="1" w:uiPriority="39" w:unhideWhenUsed="1"/>
+    <w:lsdException w:name="toc 3" w:semiHidden="1" w:uiPriority="39" w:unhideWhenUsed="1"/>
+    <w:lsdException w:name="toc 4" w:semiHidden="1" w:uiPriority="39" w:unhideWhenUsed="1"/>
+    <w:lsdException w:name="toc 5" w:semiHidden="1" w:uiPriority="39" w:unhideWhenUsed="1"/>
+    <w:lsdException w:name="toc 6" w:semiHidden="1" w:uiPriority="39" w:unhideWhenUsed="1"/>
+    <w:lsdException w:name="toc 7" w:semiHidden="1" w:uiPriority="39" w:unhideWhenUsed="1"/>
+    <w:lsdException w:name="toc 8" w:semiHidden="1" w:uiPriority="39" w:unhideWhenUsed="1"/>
+    <w:lsdException w:name="toc 9" w:semiHidden="1" w:uiPriority="39" w:unhideWhenUsed="1"/>
+    <w:lsdException w:name="Normal Indent" w:semiHidden="1" w:unhideWhenUsed="1"/>
+    <w:lsdException w:name="footnote text" w:semiHidden="1" w:unhideWhenUsed="1"/>
+    <w:lsdException w:name="annotation text" w:semiHidden="1" w:unhideWhenUsed="1"/>
+    <w:lsdException w:name="header" w:semiHidden="1" w:unhideWhenUsed="1"/>
+    <w:lsdException w:name="footer" w:semiHidden="1" w:unhideWhenUsed="1"/>
+    <w:lsdException w:name="index heading" w:semiHidden="1" w:unhideWhenUsed="1"/>
+    <w:lsdException w:name="caption" w:semiHidden="1" w:uiPriority="35" w:unhideWhenUsed="1" w:qFormat="1"/>
+    <w:lsdException w:name="table of figures" w:semiHidden="1" w:unhideWhenUsed="1"/>
+    <w:lsdException w:name="envelope address" w:semiHidden="1" w:unhideWhenUsed="1"/>
+    <w:lsdException w:name="envelope return" w:semiHidden="1" w:unhideWhenUsed="1"/>
+    <w:lsdException w:name="footnote reference" w:semiHidden="1" w:unhideWhenUsed="1"/>
+    <w:lsdException w:name="annotation reference" w:semiHidden="1" w:unhideWhenUsed="1"/>
+    <w:lsdException w:name="line number" w:semiHidden="1" w:unhideWhenUsed="1"/>
+    <w:lsdException w:name="page number" w:semiHidden="1" w:unhideWhenUsed="1"/>
+    <w:lsdException w:name="endnote reference" w:semiHidden="1" w:unhideWhenUsed="1"/>
+    <w:lsdException w:name="endnote text" w:semiHidden="1" w:unhideWhenUsed="1"/>
+    <w:lsdException w:name="table of authorities" w:semiHidden="1" w:unhideWhenUsed="1"/>
+    <w:lsdException w:name="macro" w:semiHidden="1" w:unhideWhenUsed="1"/>
+    <w:lsdException w:name="toa heading" w:semiHidden="1" w:unhideWhenUsed="1"/>
+    <w:lsdException w:name="List" w:semiHidden="1" w:unhideWhenUsed="1"/>
+    <w:lsdException w:name="List Bullet" w:semiHidden="1" w:unhideWhenUsed="1"/>
+    <w:lsdException w:name="List Number" w:semiHidden="1" w:unhideWhenUsed="1"/>
+    <w:lsdException w:name="List 2" w:semiHidden="1" w:unhideWhenUsed="1"/>
+    <w:lsdException w:name="List 3" w:semiHidden="1" w:unhideWhenUsed="1"/>
+    <w:lsdException w:name="List 4" w:semiHidden="1" w:unhideWhenUsed="1"/>
+    <w:lsdException w:name="List 5" w:semiHidden="1" w:unhideWhenUsed="1"/>
+    <w:lsdException w:name="List Bullet 2" w:semiHidden="1" w:unhideWhenUsed="1"/>
+    <w:lsdException w:name="List Bullet 3" w:semiHidden="1" w:unhideWhenUsed="1"/>
+    <w:lsdException w:name="List Bullet 4" w:semiHidden="1" w:unhideWhenUsed="1"/>
+    <w:lsdException w:name="List Bullet 5" w:semiHidden="1" w:unhideWhenUsed="1"/>
+    <w:lsdException w:name="List Number 2" w:semiHidden="1" w:unhideWhenUsed="1"/>
+    <w:lsdException w:name="List Number 3" w:semiHidden="1" w:unhideWhenUsed="1"/>
+    <w:lsdException w:name="List Number 4" w:semiHidden="1" w:unhideWhenUsed="1"/>
+    <w:lsdException w:name="List Number 5" w:semiHidden="1" w:unhideWhenUsed="1"/>
+    <w:lsdException w:name="Title" w:uiPriority="10" w:qFormat="1"/>
+    <w:lsdException w:name="Closing" w:semiHidden="1" w:unhideWhenUsed="1"/>
+    <w:lsdException w:name="Signature" w:semiHidden="1" w:unhideWhenUsed="1"/>
+    <w:lsdException w:name="Default Paragraph Font" w:semiHidden="1" w:uiPriority="1" w:unhideWhenUsed="1"/>
+    <w:lsdException w:name="Body Text" w:semiHidden="1" w:unhideWhenUsed="1"/>
+    <w:lsdException w:name="Body Text Indent" w:semiHidden="1" w:unhideWhenUsed="1"/>
+    <w:lsdException w:name="List Continue" w:semiHidden="1" w:unhideWhenUsed="1"/>
+    <w:lsdException w:name="List Continue 2" w:semiHidden="1" w:unhideWhenUsed="1"/>
+    <w:lsdException w:name="List Continue 3" w:semiHidden="1" w:unhideWhenUsed="1"/>
+    <w:lsdException w:name="List Continue 4" w:semiHidden="1" w:unhideWhenUsed="1"/>
+    <w:lsdException w:name="List Continue 5" w:semiHidden="1" w:unhideWhenUsed="1"/>
+    <w:lsdException w:name="Message Header" w:semiHidden="1" w:unhideWhenUsed="1"/>
+    <w:lsdException w:name="Subtitle" w:uiPriority="11" w:qFormat="1"/>
+    <w:lsdException w:name="Salutation" w:semiHidden="1" w:unhideWhenUsed="1"/>
+    <w:lsdException w:name="Date" w:semiHidden="1" w:unhideWhenUsed="1"/>
+    <w:lsdException w:name="Body Text First Indent" w:semiHidden="1" w:unhideWhenUsed="1"/>
+    <w:lsdException w:name="Body Text First Indent 2" w:semiHidden="1" w:unhideWhenUsed="1"/>
+    <w:lsdException w:name="Note Heading" w:semiHidden="1" w:unhideWhenUsed="1"/>
+    <w:lsdException w:name="Body Text 2" w:semiHidden="1" w:unhideWhenUsed="1"/>
+    <w:lsdException w:name="Body Text 3" w:semiHidden="1" w:unhideWhenUsed="1"/>
+    <w:lsdException w:name="Body Text Indent 2" w:semiHidden="1" w:unhideWhenUsed="1"/>
+    <w:lsdException w:name="Body Text Indent 3" w:semiHidden="1" w:unhideWhenUsed="1"/>
+    <w:lsdException w:name="Block Text" w:semiHidden="1" w:unhideWhenUsed="1"/>
+    <w:lsdException w:name="Hyperlink" w:semiHidden="1" w:unhideWhenUsed="1"/>
+    <w:lsdException w:name="FollowedHyperlink" w:semiHidden="1" w:unhideWhenUsed="1"/>
+    <w:lsdException w:name="Strong" w:uiPriority="22" w:qFormat="1"/>
+    <w:lsdException w:name="Emphasis" w:uiPriority="20" w:qFormat="1"/>
+    <w:lsdException w:name="Document Map" w:semiHidden="1" w:unhideWhenUsed="1"/>
+    <w:lsdException w:name="Plain Text" w:semiHidden="1" w:unhideWhenUsed="1"/>
+    <w:lsdException w:name="E-mail Signature" w:semiHidden="1" w:unhideWhenUsed="1"/>
+    <w:lsdException w:name="HTML Top of Form" w:semiHidden="1" w:unhideWhenUsed="1"/>
+    <w:lsdException w:name="HTML Bottom of Form" w:semiHidden="1" w:unhideWhenUsed="1"/>
+    <w:lsdException w:name="Normal (Web)" w:semiHidden="1" w:unhideWhenUsed="1"/>
+    <w:lsdException w:name="HTML Acronym" w:semiHidden="1" w:unhideWhenUsed="1"/>
+    <w:lsdException w:name="HTML Address" w:semiHidden="1" w:unhideWhenUsed="1"/>
+    <w:lsdException w:name="HTML Cite" w:semiHidden="1" w:unhideWhenUsed="1"/>
+    <w:lsdException w:name="HTML Code" w:semiHidden="1" w:unhideWhenUsed="1"/>
+    <w:lsdException w:name="HTML Definition" w:semiHidden="1" w:unhideWhenUsed="1"/>
+    <w:lsdException w:name="HTML Keyboard" w:semiHidden="1" w:unhideWhenUsed="1"/>
+    <w:lsdException w:name="HTML Preformatted" w:semiHidden="1" w:unhideWhenUsed="1"/>
+    <w:lsdException w:name="HTML Sample" w:semiHidden="1" w:unhideWhenUsed="1"/>
+    <w:lsdException w:name="HTML Typewriter" w:semiHidden="1" w:unhideWhenUsed="1"/>
+    <w:lsdException w:name="HTML Variable" w:semiHidden="1" w:unhideWhenUsed="1"/>
+    <w:lsdException w:name="Normal Table" w:semiHidden="1" w:unhideWhenUsed="1"/>
+    <w:lsdException w:name="annotation subject" w:semiHidden="1" w:unhideWhenUsed="1"/>
+    <w:lsdException w:name="No List" w:semiHidden="1" w:unhideWhenUsed="1"/>
+    <w:lsdException w:name="Outline List 1" w:semiHidden="1" w:unhideWhenUsed="1"/>
+    <w:lsdException w:name="Outline List 2" w:semiHidden="1" w:unhideWhenUsed="1"/>
+    <w:lsdException w:name="Outline List 3" w:semiHidden="1" w:unhideWhenUsed="1"/>
+    <w:lsdException w:name="Table Simple 1" w:semiHidden="1" w:unhideWhenUsed="1"/>
+    <w:lsdException w:name="Table Simple 2" w:semiHidden="1" w:unhideWhenUsed="1"/>
+    <w:lsdException w:name="Table Simple 3" w:semiHidden="1" w:unhideWhenUsed="1"/>
+    <w:lsdException w:name="Table Classic 1" w:semiHidden="1" w:unhideWhenUsed="1"/>
+    <w:lsdException w:name="Table Classic 2" w:semiHidden="1" w:unhideWhenUsed="1"/>
+    <w:lsdException w:name="Table Classic 3" w:semiHidden="1" w:unhideWhenUsed="1"/>
+    <w:lsdException w:name="Table Classic 4" w:semiHidden="1" w:unhideWhenUsed="1"/>
+    <w:lsdException w:name="Table Colorful 1" w:semiHidden="1" w:unhideWhenUsed="1"/>
+    <w:lsdException w:name="Table Colorful 2" w:semiHidden="1" w:unhideWhenUsed="1"/>
+    <w:lsdException w:name="Table Colorful 3" w:semiHidden="1" w:unhideWhenUsed="1"/>
+    <w:lsdException w:name="Table Columns 1" w:semiHidden="1" w:unhideWhenUsed="1"/>
+    <w:lsdException w:name="Table Columns 2" w:semiHidden="1" w:unhideWhenUsed="1"/>
+    <w:lsdException w:name="Table Columns 3" w:semiHidden="1" w:unhideWhenUsed="1"/>
+    <w:lsdException w:name="Table Columns 4" w:semiHidden="1" w:unhideWhenUsed="1"/>
+    <w:lsdException w:name="Table Columns 5" w:semiHidden="1" w:unhideWhenUsed="1"/>
+    <w:lsdException w:name="Table Grid 1" w:semiHidden="1" w:unhideWhenUsed="1"/>
+    <w:lsdException w:name="Table Grid 2" w:semiHidden="1" w:unhideWhenUsed="1"/>
+    <w:lsdException w:name="Table Grid 3" w:semiHidden="1" w:unhideWhenUsed="1"/>
+    <w:lsdException w:name="Table Grid 4" w:semiHidden="1" w:unhideWhenUsed="1"/>
+    <w:lsdException w:name="Table Grid 5" w:semiHidden="1" w:unhideWhenUsed="1"/>
+    <w:lsdException w:name="Table Grid 6" w:semiHidden="1" w:unhideWhenUsed="1"/>
+    <w:lsdException w:name="Table Grid 7" w:semiHidden="1" w:unhideWhenUsed="1"/>
+    <w:lsdException w:name="Table Grid 8" w:semiHidden="1" w:unhideWhenUsed="1"/>
+    <w:lsdException w:name="Table List 1" w:semiHidden="1" w:unhideWhenUsed="1"/>
+    <w:lsdException w:name="Table List 2" w:semiHidden="1" w:unhideWhenUsed="1"/>
+    <w:lsdException w:name="Table List 3" w:semiHidden="1" w:unhideWhenUsed="1"/>
+    <w:lsdException w:name="Table List 4" w:semiHidden="1" w:unhideWhenUsed="1"/>
+    <w:lsdException w:name="Table List 5" w:semiHidden="1" w:unhideWhenUsed="1"/>
+    <w:lsdException w:name="Table List 6" w:semiHidden="1" w:unhideWhenUsed="1"/>
+    <w:lsdException w:name="Table List 7" w:semiHidden="1" w:unhideWhenUsed="1"/>
+    <w:lsdException w:name="Table List 8" w:semiHidden="1" w:unhideWhenUsed="1"/>
+    <w:lsdException w:name="Table 3D effects 1" w:semiHidden="1" w:unhideWhenUsed="1"/>
+    <w:lsdException w:name="Table 3D effects 2" w:semiHidden="1" w:unhideWhenUsed="1"/>
+    <w:lsdException w:name="Table 3D effects 3" w:semiHidden="1" w:unhideWhenUsed="1"/>
+    <w:lsdException w:name="Table Contemporary" w:semiHidden="1" w:unhideWhenUsed="1"/>
+    <w:lsdException w:name="Table Elegant" w:semiHidden="1" w:unhideWhenUsed="1"/>
+    <w:lsdException w:name="Table Professional" w:semiHidden="1" w:unhideWhenUsed="1"/>
+    <w:lsdException w:name="Table Subtle 1" w:semiHidden="1" w:unhideWhenUsed="1"/>
+    <w:lsdException w:name="Table Subtle 2" w:semiHidden="1" w:unhideWhenUsed="1"/>
+    <w:lsdException w:name="Table Web 1" w:semiHidden="1" w:unhideWhenUsed="1"/>
+    <w:lsdException w:name="Table Web 2" w:semiHidden="1" w:unhideWhenUsed="1"/>
+    <w:lsdException w:name="Table Web 3" w:semiHidden="1" w:unhideWhenUsed="1"/>
+    <w:lsdException w:name="Balloon Text" w:semiHidden="1" w:unhideWhenUsed="1"/>
+    <w:lsdException w:name="Table Grid" w:semiHidden="1" w:uiPriority="39" w:unhideWhenUsed="1"/>
+    <w:lsdException w:name="Table Theme" w:semiHidden="1" w:unhideWhenUsed="1"/>
+    <w:lsdException w:name="Placeholder Text" w:semiHidden="1"/>
+    <w:lsdException w:name="No Spacing" w:uiPriority="1" w:qFormat="1"/>
+    <w:lsdException w:name="Light Shading" w:uiPriority="60"/>
+    <w:lsdException w:name="Light List" w:uiPriority="61"/>
+    <w:lsdException w:name="Light Grid" w:uiPriority="62"/>
+    <w:lsdException w:name="Medium Shading 1" w:uiPriority="63"/>
+    <w:lsdException w:name="Medium Shading 2" w:uiPriority="64"/>
+    <w:lsdException w:name="Medium List 1" w:uiPriority="65"/>
+    <w:lsdException w:name="Medium List 2" w:uiPriority="66"/>
+    <w:lsdException w:name="Medium Grid 1" w:uiPriority="67"/>
+    <w:lsdException w:name="Medium Grid 2" w:uiPriority="68"/>
+    <w:lsdException w:name="Medium Grid 3" w:uiPriority="69"/>
+    <w:lsdException w:name="Dark List" w:uiPriority="70"/>
+    <w:lsdException w:name="Colorful Shading" w:uiPriority="71"/>
+    <w:lsdException w:name="Colorful List" w:uiPriority="72"/>
+    <w:lsdException w:name="Colorful Grid" w:uiPriority="73"/>
+    <w:lsdException w:name="Light Shading Accent 1" w:uiPriority="60"/>
+    <w:lsdException w:name="Light List Accent 1" w:uiPriority="61"/>
+    <w:lsdException w:name="Light Grid Accent 1" w:uiPriority="62"/>
+    <w:lsdException w:name="Medium Shading 1 Accent 1" w:uiPriority="63"/>
+    <w:lsdException w:name="Medium Shading 2 Accent 1" w:uiPriority="64"/>
+    <w:lsdException w:name="Medium List 1 Accent 1" w:uiPriority="65"/>
+    <w:lsdException w:name="Revision" w:semiHidden="1"/>
+    <w:lsdException w:name="List Paragraph" w:uiPriority="34" w:qFormat="1"/>
+    <w:lsdException w:name="Quote" w:uiPriority="29" w:qFormat="1"/>
+    <w:lsdException w:name="Intense Quote" w:uiPriority="30" w:qFormat="1"/>
+    <w:lsdException w:name="Medium List 2 Accent 1" w:uiPriority="66"/>
+    <w:lsdException w:name="Medium Grid 1 Accent 1" w:uiPriority="67"/>
+    <w:lsdException w:name="Medium Grid 2 Accent 1" w:uiPriority="68"/>
+    <w:lsdException w:name="Medium Grid 3 Accent 1" w:uiPriority="69"/>
+    <w:lsdException w:name="Dark List Accent 1" w:uiPriority="70"/>
+    <w:lsdException w:name="Colorful Shading Accent 1" w:uiPriority="71"/>
+    <w:lsdException w:name="Colorful List Accent 1" w:uiPriority="72"/>
+    <w:lsdException w:name="Colorful Grid Accent 1" w:uiPriority="73"/>
+    <w:lsdException w:name="Light Shading Accent 2" w:uiPriority="60"/>
+    <w:lsdException w:name="Light List Accent 2" w:uiPriority="61"/>
+    <w:lsdException w:name="Light Grid Accent 2" w:uiPriority="62"/>
+    <w:lsdException w:name="Medium Shading 1 Accent 2" w:uiPriority="63"/>
+    <w:lsdException w:name="Medium Shading 2 Accent 2" w:uiPriority="64"/>
+    <w:lsdException w:name="Medium List 1 Accent 2" w:uiPriority="65"/>
+    <w:lsdException w:name="Medium List 2 Accent 2" w:uiPriority="66"/>
+    <w:lsdException w:name="Medium Grid 1 Accent 2" w:uiPriority="67"/>
+    <w:lsdException w:name="Medium Grid 2 Accent 2" w:uiPriority="68"/>
+    <w:lsdException w:name="Medium Grid 3 Accent 2" w:uiPriority="69"/>
+    <w:lsdException w:name="Dark List Accent 2" w:uiPriority="70"/>
+    <w:lsdException w:name="Colorful Shading Accent 2" w:uiPriority="71"/>
+    <w:lsdException w:name="Colorful List Accent 2" w:uiPriority="72"/>
+    <w:lsdException w:name="Colorful Grid Accent 2" w:uiPriority="73"/>
+    <w:lsdException w:name="Light Shading Accent 3" w:uiPriority="60"/>
+    <w:lsdException w:name="Light List Accent 3" w:uiPriority="61"/>
+    <w:lsdException w:name="Light Grid Accent 3" w:uiPriority="62"/>
+    <w:lsdException w:name="Medium Shading 1 Accent 3" w:uiPriority="63"/>
+    <w:lsdException w:name="Medium Shading 2 Accent 3" w:uiPriority="64"/>
+    <w:lsdException w:name="Medium List 1 Accent 3" w:uiPriority="65"/>
+    <w:lsdException w:name="Medium List 2 Accent 3" w:uiPriority="66"/>
+    <w:lsdException w:name="Medium Grid 1 Accent 3" w:uiPriority="67"/>
+    <w:lsdException w:name="Medium Grid 2 Accent 3" w:uiPriority="68"/>
+    <w:lsdException w:name="Medium Grid 3 Accent 3" w:uiPriority="69"/>
+    <w:lsdException w:name="Dark List Accent 3" w:uiPriority="70"/>
+    <w:lsdException w:name="Colorful Shading Accent 3" w:uiPriority="71"/>
+    <w:lsdException w:name="Colorful List Accent 3" w:uiPriority="72"/>
+    <w:lsdException w:name="Colorful Grid Accent 3" w:uiPriority="73"/>
+    <w:lsdException w:name="Light Shading Accent 4" w:uiPriority="60"/>
+    <w:lsdException w:name="Light List Accent 4" w:uiPriority="61"/>
+    <w:lsdException w:name="Light Grid Accent 4" w:uiPriority="62"/>
+    <w:lsdException w:name="Medium Shading 1 Accent 4" w:uiPriority="63"/>
+    <w:lsdException w:name="Medium Shading 2 Accent 4" w:uiPriority="64"/>
+    <w:lsdException w:name="Medium List 1 Accent 4" w:uiPriority="65"/>
+    <w:lsdException w:name="Medium List 2 Accent 4" w:uiPriority="66"/>
+    <w:lsdException w:name="Medium Grid 1 Accent 4" w:uiPriority="67"/>
+    <w:lsdException w:name="Medium Grid 2 Accent 4" w:uiPriority="68"/>
+    <w:lsdException w:name="Medium Grid 3 Accent 4" w:uiPriority="69"/>
+    <w:lsdException w:name="Dark List Accent 4" w:uiPriority="70"/>
+    <w:lsdException w:name="Colorful Shading Accent 4" w:uiPriority="71"/>
+    <w:lsdException w:name="Colorful List Accent 4" w:uiPriority="72"/>
+    <w:lsdException w:name="Colorful Grid Accent 4" w:uiPriority="73"/>
+    <w:lsdException w:name="Light Shading Accent 5" w:uiPriority="60"/>
+    <w:lsdException w:name="Light List Accent 5" w:uiPriority="61"/>
+    <w:lsdException w:name="Light Grid Accent 5" w:uiPriority="62"/>
+    <w:lsdException w:name="Medium Shading 1 Accent 5" w:uiPriority="63"/>
+    <w:lsdException w:name="Medium Shading 2 Accent 5" w:uiPriority="64"/>
+    <w:lsdException w:name="Medium List 1 Accent 5" w:uiPriority="65"/>
+    <w:lsdException w:name="Medium List 2 Accent 5" w:uiPriority="66"/>
+    <w:lsdException w:name="Medium Grid 1 Accent 5" w:uiPriority="67"/>
+    <w:lsdException w:name="Medium Grid 2 Accent 5" w:uiPriority="68"/>
+    <w:lsdException w:name="Medium Grid 3 Accent 5" w:uiPriority="69"/>
+    <w:lsdException w:name="Dark List Accent 5" w:uiPriority="70"/>
+    <w:lsdException w:name="Colorful Shading Accent 5" w:uiPriority="71"/>
+    <w:lsdException w:name="Colorful List Accent 5" w:uiPriority="72"/>
+    <w:lsdException w:name="Colorful Grid Accent 5" w:uiPriority="73"/>
+    <w:lsdException w:name="Light Shading Accent 6" w:uiPriority="60"/>
+    <w:lsdException w:name="Light List Accent 6" w:uiPriority="61"/>
+    <w:lsdException w:name="Light Grid Accent 6" w:uiPriority="62"/>
+    <w:lsdException w:name="Medium Shading 1 Accent 6" w:uiPriority="63"/>
+    <w:lsdException w:name="Medium Shading 2 Accent 6" w:uiPriority="64"/>
+    <w:lsdException w:name="Medium List 1 Accent 6" w:uiPriority="65"/>
+    <w:lsdException w:name="Medium List 2 Accent 6" w:uiPriority="66"/>
+    <w:lsdException w:name="Medium Grid 1 Accent 6" w:uiPriority="67"/>
+    <w:lsdException w:name="Medium Grid 2 Accent 6" w:uiPriority="68"/>
+    <w:lsdException w:name="Medium Grid 3 Accent 6" w:uiPriority="69"/>
+    <w:lsdException w:name="Dark List Accent 6" w:uiPriority="70"/>
+    <w:lsdException w:name="Colorful Shading Accent 6" w:uiPriority="71"/>
+    <w:lsdException w:name="Colorful List Accent 6" w:uiPriority="72"/>
+    <w:lsdException w:name="Colorful Grid Accent 6" w:uiPriority="73"/>
+    <w:lsdException w:name="Subtle Emphasis" w:uiPriority="19" w:qFormat="1"/>
+    <w:lsdException w:name="Intense Emphasis" w:uiPriority="21" w:qFormat="1"/>
+    <w:lsdException w:name="Subtle Reference" w:uiPriority="31" w:qFormat="1"/>
+    <w:lsdException w:name="Intense Reference" w:uiPriority="32" w:qFormat="1"/>
+    <w:lsdException w:name="Book Title" w:uiPriority="33" w:qFormat="1"/>
+    <w:lsdException w:name="Bibliography" w:semiHidden="1" w:uiPriority="37" w:unhideWhenUsed="1"/>
+    <w:lsdException w:name="TOC Heading" w:semiHidden="1" w:uiPriority="39" w:unhideWhenUsed="1" w:qFormat="1"/>
+    <w:lsdException w:name="Plain Table 1" w:uiPriority="41"/>
+    <w:lsdException w:name="Plain Table 2" w:uiPriority="42"/>
+    <w:lsdException w:name="Plain Table 3" w:uiPriority="43"/>
+    <w:lsdException w:name="Plain Table 4" w:uiPriority="44"/>
+    <w:lsdException w:name="Plain Table 5" w:uiPriority="45"/>
+    <w:lsdException w:name="Grid Table Light" w:uiPriority="40"/>
+    <w:lsdException w:name="Grid Table 1 Light" w:uiPriority="46"/>
+    <w:lsdException w:name="Grid Table 2" w:uiPriority="47"/>
+    <w:lsdException w:name="Grid Table 3" w:uiPriority="48"/>
+    <w:lsdException w:name="Grid Table 4" w:uiPriority="49"/>
+    <w:lsdException w:name="Grid Table 5 Dark" w:uiPriority="50"/>
+    <w:lsdException w:name="Grid Table 6 Colorful" w:uiPriority="51"/>
+    <w:lsdException w:name="Grid Table 7 Colorful" w:uiPriority="52"/>
+    <w:lsdException w:name="Grid Table 1 Light Accent 1" w:uiPriority="46"/>
+    <w:lsdException w:name="Grid Table 2 Accent 1" w:uiPriority="47"/>
+    <w:lsdException w:name="Grid Table 3 Accent 1" w:uiPriority="48"/>
+    <w:lsdException w:name="Grid Table 4 Accent 1" w:uiPriority="49"/>
+    <w:lsdException w:name="Grid Table 5 Dark Accent 1" w:uiPriority="50"/>
+    <w:lsdException w:name="Grid Table 6 Colorful Accent 1" w:uiPriority="51"/>
+    <w:lsdException w:name="Grid Table 7 Colorful Accent 1" w:uiPriority="52"/>
+    <w:lsdException w:name="Grid Table 1 Light Accent 2" w:uiPriority="46"/>
+    <w:lsdException w:name="Grid Table 2 Accent 2" w:uiPriority="47"/>
+    <w:lsdException w:name="Grid Table 3 Accent 2" w:uiPriority="48"/>
+    <w:lsdException w:name="Grid Table 4 Accent 2" w:uiPriority="49"/>
+    <w:lsdException w:name="Grid Table 5 Dark Accent 2" w:uiPriority="50"/>
+    <w:lsdException w:name="Grid Table 6 Colorful Accent 2" w:uiPriority="51"/>
+    <w:lsdException w:name="Grid Table 7 Colorful Accent 2" w:uiPriority="52"/>
+    <w:lsdException w:name="Grid Table 1 Light Accent 3" w:uiPriority="46"/>
+    <w:lsdException w:name="Grid Table 2 Accent 3" w:uiPriority="47"/>
+    <w:lsdException w:name="Grid Table 3 Accent 3" w:uiPriority="48"/>
+    <w:lsdException w:name="Grid Table 4 Accent 3" w:uiPriority="49"/>
+    <w:lsdException w:name="Grid Table 5 Dark Accent 3" w:uiPriority="50"/>
+    <w:lsdException w:name="Grid Table 6 Colorful Accent 3" w:uiPriority="51"/>
+    <w:lsdException w:name="Grid Table 7 Colorful Accent 3" w:uiPriority="52"/>
+    <w:lsdException w:name="Grid Table 1 Light Accent 4" w:uiPriority="46"/>
+    <w:lsdException w:name="Grid Table 2 Accent 4" w:uiPriority="47"/>
+    <w:lsdException w:name="Grid Table 3 Accent 4" w:uiPriority="48"/>
+    <w:lsdException w:name="Grid Table 4 Accent 4" w:uiPriority="49"/>
+    <w:lsdException w:name="Grid Table 5 Dark Accent 4" w:uiPriority="50"/>
+    <w:lsdException w:name="Grid Table 6 Colorful Accent 4" w:uiPriority="51"/>
+    <w:lsdException w:name="Grid Table 7 Colorful Accent 4" w:uiPriority="52"/>
+    <w:lsdException w:name="Grid Table 1 Light Accent 5" w:uiPriority="46"/>
+    <w:lsdException w:name="Grid Table 2 Accent 5" w:uiPriority="47"/>
+    <w:lsdException w:name="Grid Table 3 Accent 5" w:uiPriority="48"/>
+    <w:lsdException w:name="Grid Table 4 Accent 5" w:uiPriority="49"/>
+    <w:lsdException w:name="Grid Table 5 Dark Accent 5" w:uiPriority="50"/>
+    <w:lsdException w:name="Grid Table 6 Colorful Accent 5" w:uiPriority="51"/>
+    <w:lsdException w:name="Grid Table 7 Colorful Accent 5" w:uiPriority="52"/>
+    <w:lsdException w:name="Grid Table 1 Light Accent 6" w:uiPriority="46"/>
+    <w:lsdException w:name="Grid Table 2 Accent 6" w:uiPriority="47"/>
+    <w:lsdException w:name="Grid Table 3 Accent 6" w:uiPriority="48"/>
+    <w:lsdException w:name="Grid Table 4 Accent 6" w:uiPriority="49"/>
+    <w:lsdException w:name="Grid Table 5 Dark Accent 6" w:uiPriority="50"/>
+    <w:lsdException w:name="Grid Table 6 Colorful Accent 6" w:uiPriority="51"/>
+    <w:lsdException w:name="Grid Table 7 Colorful Accent 6" w:uiPriority="52"/>
+    <w:lsdException w:name="List Table 1 Light" w:uiPriority="46"/>
+    <w:lsdException w:name="List Table 2" w:uiPriority="47"/>
+    <w:lsdException w:name="List Table 3" w:uiPriority="48"/>
+    <w:lsdException w:name="List Table 4" w:uiPriority="49"/>
+    <w:lsdException w:name="List Table 5 Dark" w:uiPriority="50"/>
+    <w:lsdException w:name="List Table 6 Colorful" w:uiPriority="51"/>
+    <w:lsdException w:name="List Table 7 Colorful" w:uiPriority="52"/>
+    <w:lsdException w:name="List Table 1 Light Accent 1" w:uiPriority="46"/>
+    <w:lsdException w:name="List Table 2 Accent 1" w:uiPriority="47"/>
+    <w:lsdException w:name="List Table 3 Accent 1" w:uiPriority="48"/>
+    <w:lsdException w:name="List Table 4 Accent 1" w:uiPriority="49"/>
+    <w:lsdException w:name="List Table 5 Dark Accent 1" w:uiPriority="50"/>
+    <w:lsdException w:name="List Table 6 Colorful Accent 1" w:uiPriority="51"/>
+    <w:lsdException w:name="List Table 7 Colorful Accent 1" w:uiPriority="52"/>
+    <w:lsdException w:name="List Table 1 Light Accent 2" w:uiPriority="46"/>
+    <w:lsdException w:name="List Table 2 Accent 2" w:uiPriority="47"/>
+    <w:lsdException w:name="List Table 3 Accent 2" w:uiPriority="48"/>
+    <w:lsdException w:name="List Table 4 Accent 2" w:uiPriority="49"/>
+    <w:lsdException w:name="List Table 5 Dark Accent 2" w:uiPriority="50"/>
+    <w:lsdException w:name="List Table 6 Colorful Accent 2" w:uiPriority="51"/>
+    <w:lsdException w:name="List Table 7 Colorful Accent 2" w:uiPriority="52"/>
+    <w:lsdException w:name="List Table 1 Light Accent 3" w:uiPriority="46"/>
+    <w:lsdException w:name="List Table 2 Accent 3" w:uiPriority="47"/>
+    <w:lsdException w:name="List Table 3 Accent 3" w:uiPriority="48"/>
+    <w:lsdException w:name="List Table 4 Accent 3" w:uiPriority="49"/>
+    <w:lsdException w:name="List Table 5 Dark Accent 3" w:uiPriority="50"/>
+    <w:lsdException w:name="List Table 6 Colorful Accent 3" w:uiPriority="51"/>
+    <w:lsdException w:name="List Table 7 Colorful Accent 3" w:uiPriority="52"/>
+    <w:lsdException w:name="List Table 1 Light Accent 4" w:uiPriority="46"/>
+    <w:lsdException w:name="List Table 2 Accent 4" w:uiPriority="47"/>
+    <w:lsdException w:name="List Table 3 Accent 4" w:uiPriority="48"/>
+    <w:lsdException w:name="List Table 4 Accent 4" w:uiPriority="49"/>
+    <w:lsdException w:name="List Table 5 Dark Accent 4" w:uiPriority="50"/>
+    <w:lsdException w:name="List Table 6 Colorful Accent 4" w:uiPriority="51"/>
+    <w:lsdException w:name="List Table 7 Colorful Accent 4" w:uiPriority="52"/>
+    <w:lsdException w:name="List Table 1 Light Accent 5" w:uiPriority="46"/>
+    <w:lsdException w:name="List Table 2 Accent 5" w:uiPriority="47"/>
+    <w:lsdException w:name="List Table 3 Accent 5" w:uiPriority="48"/>
+    <w:lsdException w:name="List Table 4 Accent 5" w:uiPriority="49"/>
+    <w:lsdException w:name="List Table 5 Dark Accent 5" w:uiPriority="50"/>
+    <w:lsdException w:name="List Table 6 Colorful Accent 5" w:uiPriority="51"/>
+    <w:lsdException w:name="List Table 7 Colorful Accent 5" w:uiPriority="52"/>
+    <w:lsdException w:name="List Table 1 Light Accent 6" w:uiPriority="46"/>
+    <w:lsdException w:name="List Table 2 Accent 6" w:uiPriority="47"/>
+    <w:lsdException w:name="List Table 3 Accent 6" w:uiPriority="48"/>
+    <w:lsdException w:name="List Table 4 Accent 6" w:uiPriority="49"/>
+    <w:lsdException w:name="List Table 5 Dark Accent 6" w:uiPriority="50"/>
+    <w:lsdException w:name="List Table 6 Colorful Accent 6" w:uiPriority="51"/>
+    <w:lsdException w:name="List Table 7 Colorful Accent 6" w:uiPriority="52"/>
+    <w:lsdException w:name="Mention" w:semiHidden="1" w:unhideWhenUsed="1"/>
+    <w:lsdException w:name="Smart Hyperlink" w:semiHidden="1" w:unhideWhenUsed="1"/>
+    <w:lsdException w:name="Hashtag" w:semiHidden="1" w:unhideWhenUsed="1"/>
+    <w:lsdException w:name="Unresolved Mention" w:semiHidden="1" w:unhideWhenUsed="1"/>
+    <w:lsdException w:name="Smart Link" w:semiHidden="1" w:unhideWhenUsed="1"/>
   </w:latentStyles>
   <w:style w:type="paragraph" w:default="1" w:styleId="Normal">
     <w:name w:val="Normal"/>
@@ -3061,386 +3215,8 @@
       <w:u w:val="single"/>
     </w:rPr>
   </w:style>
-  <w:style w:type="character" w:customStyle="1" w:styleId="UnresolvedMention">
-    <w:name w:val="Unresolved Mention"/>
-    <w:basedOn w:val="DefaultParagraphFont"/>
-    <w:uiPriority w:val="99"/>
-    <w:semiHidden/>
-    <w:unhideWhenUsed/>
-    <w:rsid w:val="00F23AC1"/>
-    <w:rPr>
-      <w:color w:val="605E5C"/>
-      <w:shd w:val="clear" w:color="auto" w:fill="E1DFDD"/>
-    </w:rPr>
-  </w:style>
-  <w:style w:type="paragraph" w:styleId="BalloonText">
-    <w:name w:val="Balloon Text"/>
-    <w:basedOn w:val="Normal"/>
-    <w:link w:val="BalloonTextChar"/>
-    <w:uiPriority w:val="99"/>
-    <w:semiHidden/>
-    <w:unhideWhenUsed/>
-    <w:rsid w:val="00FF4B89"/>
-    <w:pPr>
-      <w:spacing w:after="0" w:line="240" w:lineRule="auto"/>
-    </w:pPr>
-    <w:rPr>
-      <w:rFonts w:ascii="Tahoma" w:hAnsi="Tahoma" w:cs="Tahoma"/>
-      <w:sz w:val="16"/>
-      <w:szCs w:val="16"/>
-    </w:rPr>
-  </w:style>
-  <w:style w:type="character" w:customStyle="1" w:styleId="BalloonTextChar">
-    <w:name w:val="Balloon Text Char"/>
-    <w:basedOn w:val="DefaultParagraphFont"/>
-    <w:link w:val="BalloonText"/>
-    <w:uiPriority w:val="99"/>
-    <w:semiHidden/>
-    <w:rsid w:val="00FF4B89"/>
-    <w:rPr>
-      <w:rFonts w:ascii="Tahoma" w:eastAsia="Calibri" w:hAnsi="Tahoma" w:cs="Tahoma"/>
-      <w:color w:val="000000"/>
-      <w:sz w:val="16"/>
-      <w:szCs w:val="16"/>
-    </w:rPr>
-  </w:style>
-  <w:style w:type="paragraph" w:styleId="HTMLPreformatted">
-    <w:name w:val="HTML Preformatted"/>
-    <w:basedOn w:val="Normal"/>
-    <w:link w:val="HTMLPreformattedChar"/>
-    <w:uiPriority w:val="99"/>
-    <w:semiHidden/>
-    <w:unhideWhenUsed/>
-    <w:rsid w:val="0005475B"/>
-    <w:pPr>
-      <w:tabs>
-        <w:tab w:val="left" w:pos="916"/>
-        <w:tab w:val="left" w:pos="1832"/>
-        <w:tab w:val="left" w:pos="2748"/>
-        <w:tab w:val="left" w:pos="3664"/>
-        <w:tab w:val="left" w:pos="4580"/>
-        <w:tab w:val="left" w:pos="5496"/>
-        <w:tab w:val="left" w:pos="6412"/>
-        <w:tab w:val="left" w:pos="7328"/>
-        <w:tab w:val="left" w:pos="8244"/>
-        <w:tab w:val="left" w:pos="9160"/>
-        <w:tab w:val="left" w:pos="10076"/>
-        <w:tab w:val="left" w:pos="10992"/>
-        <w:tab w:val="left" w:pos="11908"/>
-        <w:tab w:val="left" w:pos="12824"/>
-        <w:tab w:val="left" w:pos="13740"/>
-        <w:tab w:val="left" w:pos="14656"/>
-      </w:tabs>
-      <w:spacing w:after="0" w:afterAutospacing="0" w:line="240" w:lineRule="auto"/>
-      <w:ind w:left="0" w:firstLine="0"/>
-      <w:jc w:val="left"/>
-    </w:pPr>
-    <w:rPr>
-      <w:rFonts w:ascii="Courier New" w:eastAsia="Times New Roman" w:hAnsi="Courier New" w:cs="Courier New"/>
-      <w:color w:val="auto"/>
-      <w:sz w:val="20"/>
-      <w:szCs w:val="20"/>
-    </w:rPr>
-  </w:style>
-  <w:style w:type="character" w:customStyle="1" w:styleId="HTMLPreformattedChar">
-    <w:name w:val="HTML Preformatted Char"/>
-    <w:basedOn w:val="DefaultParagraphFont"/>
-    <w:link w:val="HTMLPreformatted"/>
-    <w:uiPriority w:val="99"/>
-    <w:semiHidden/>
-    <w:rsid w:val="0005475B"/>
-    <w:rPr>
-      <w:rFonts w:ascii="Courier New" w:eastAsia="Times New Roman" w:hAnsi="Courier New" w:cs="Courier New"/>
-      <w:sz w:val="20"/>
-      <w:szCs w:val="20"/>
-    </w:rPr>
-  </w:style>
-  <w:style w:type="character" w:customStyle="1" w:styleId="n">
-    <w:name w:val="n"/>
-    <w:basedOn w:val="DefaultParagraphFont"/>
-    <w:rsid w:val="0005475B"/>
-  </w:style>
-  <w:style w:type="character" w:customStyle="1" w:styleId="o">
-    <w:name w:val="o"/>
-    <w:basedOn w:val="DefaultParagraphFont"/>
-    <w:rsid w:val="0005475B"/>
-  </w:style>
-  <w:style w:type="character" w:styleId="HTMLCode">
-    <w:name w:val="HTML Code"/>
-    <w:basedOn w:val="DefaultParagraphFont"/>
-    <w:uiPriority w:val="99"/>
-    <w:semiHidden/>
-    <w:unhideWhenUsed/>
-    <w:rsid w:val="0005475B"/>
-    <w:rPr>
-      <w:rFonts w:ascii="Courier New" w:eastAsia="Times New Roman" w:hAnsi="Courier New" w:cs="Courier New"/>
-      <w:sz w:val="20"/>
-      <w:szCs w:val="20"/>
-    </w:rPr>
-  </w:style>
-  <w:style w:type="character" w:customStyle="1" w:styleId="nb">
-    <w:name w:val="nb"/>
-    <w:basedOn w:val="DefaultParagraphFont"/>
-    <w:rsid w:val="0005475B"/>
-  </w:style>
-  <w:style w:type="character" w:customStyle="1" w:styleId="nt">
-    <w:name w:val="nt"/>
-    <w:basedOn w:val="DefaultParagraphFont"/>
-    <w:rsid w:val="0005475B"/>
-  </w:style>
-  <w:style w:type="paragraph" w:styleId="ListParagraph">
-    <w:name w:val="List Paragraph"/>
-    <w:basedOn w:val="Normal"/>
-    <w:uiPriority w:val="34"/>
-    <w:qFormat/>
-    <w:rsid w:val="002F12DF"/>
-    <w:pPr>
-      <w:ind w:left="720"/>
-      <w:contextualSpacing/>
-    </w:pPr>
-  </w:style>
-</w:styles>
-</file>
-
-<file path=word/stylesWithEffects.xml><?xml version="1.0" encoding="utf-8"?>
-<w:styles xmlns:wpc="http://schemas.microsoft.com/office/word/2010/wordprocessingCanvas" xmlns:mc="http://schemas.openxmlformats.org/markup-compatibility/2006" xmlns:o="urn:schemas-microsoft-com:office:office" xmlns:r="http://schemas.openxmlformats.org/officeDocument/2006/relationships" xmlns:m="http://schemas.openxmlformats.org/officeDocument/2006/math" xmlns:v="urn:schemas-microsoft-com:vml" xmlns:wp14="http://schemas.microsoft.com/office/word/2010/wordprocessingDrawing" xmlns:wp="http://schemas.openxmlformats.org/drawingml/2006/wordprocessingDrawing" xmlns:w10="urn:schemas-microsoft-com:office:word" xmlns:w="http://schemas.openxmlformats.org/wordprocessingml/2006/main" xmlns:w14="http://schemas.microsoft.com/office/word/2010/wordml" xmlns:wpg="http://schemas.microsoft.com/office/word/2010/wordprocessingGroup" xmlns:wpi="http://schemas.microsoft.com/office/word/2010/wordprocessingInk" xmlns:wne="http://schemas.microsoft.com/office/word/2006/wordml" xmlns:wps="http://schemas.microsoft.com/office/word/2010/wordprocessingShape" mc:Ignorable="w14 wp14">
-  <w:docDefaults>
-    <w:rPrDefault>
-      <w:rPr>
-        <w:rFonts w:asciiTheme="minorHAnsi" w:eastAsiaTheme="minorEastAsia" w:hAnsiTheme="minorHAnsi" w:cstheme="minorBidi"/>
-        <w:sz w:val="22"/>
-        <w:szCs w:val="22"/>
-        <w:lang w:val="en-US" w:eastAsia="en-US" w:bidi="ar-SA"/>
-      </w:rPr>
-    </w:rPrDefault>
-    <w:pPrDefault>
-      <w:pPr>
-        <w:spacing w:after="160" w:line="259" w:lineRule="auto"/>
-      </w:pPr>
-    </w:pPrDefault>
-  </w:docDefaults>
-  <w:latentStyles w:defLockedState="0" w:defUIPriority="99" w:defSemiHidden="1" w:defUnhideWhenUsed="1" w:defQFormat="0" w:count="267">
-    <w:lsdException w:name="Normal" w:semiHidden="0" w:uiPriority="0" w:unhideWhenUsed="0" w:qFormat="1"/>
-    <w:lsdException w:name="heading 1" w:semiHidden="0" w:uiPriority="9" w:unhideWhenUsed="0" w:qFormat="1"/>
-    <w:lsdException w:name="heading 2" w:uiPriority="9" w:qFormat="1"/>
-    <w:lsdException w:name="heading 3" w:uiPriority="9" w:qFormat="1"/>
-    <w:lsdException w:name="heading 4" w:uiPriority="9" w:qFormat="1"/>
-    <w:lsdException w:name="heading 5" w:uiPriority="9" w:qFormat="1"/>
-    <w:lsdException w:name="heading 6" w:uiPriority="9" w:qFormat="1"/>
-    <w:lsdException w:name="heading 7" w:uiPriority="9" w:qFormat="1"/>
-    <w:lsdException w:name="heading 8" w:uiPriority="9" w:qFormat="1"/>
-    <w:lsdException w:name="heading 9" w:uiPriority="9" w:qFormat="1"/>
-    <w:lsdException w:name="toc 1" w:uiPriority="39"/>
-    <w:lsdException w:name="toc 2" w:uiPriority="39"/>
-    <w:lsdException w:name="toc 3" w:uiPriority="39"/>
-    <w:lsdException w:name="toc 4" w:uiPriority="39"/>
-    <w:lsdException w:name="toc 5" w:uiPriority="39"/>
-    <w:lsdException w:name="toc 6" w:uiPriority="39"/>
-    <w:lsdException w:name="toc 7" w:uiPriority="39"/>
-    <w:lsdException w:name="toc 8" w:uiPriority="39"/>
-    <w:lsdException w:name="toc 9" w:uiPriority="39"/>
-    <w:lsdException w:name="caption" w:uiPriority="35" w:qFormat="1"/>
-    <w:lsdException w:name="Title" w:semiHidden="0" w:uiPriority="10" w:unhideWhenUsed="0" w:qFormat="1"/>
-    <w:lsdException w:name="Default Paragraph Font" w:uiPriority="1"/>
-    <w:lsdException w:name="Subtitle" w:semiHidden="0" w:uiPriority="11" w:unhideWhenUsed="0" w:qFormat="1"/>
-    <w:lsdException w:name="Strong" w:semiHidden="0" w:uiPriority="22" w:unhideWhenUsed="0" w:qFormat="1"/>
-    <w:lsdException w:name="Emphasis" w:semiHidden="0" w:uiPriority="20" w:unhideWhenUsed="0" w:qFormat="1"/>
-    <w:lsdException w:name="Table Grid" w:semiHidden="0" w:uiPriority="39" w:unhideWhenUsed="0"/>
-    <w:lsdException w:name="Placeholder Text" w:unhideWhenUsed="0"/>
-    <w:lsdException w:name="No Spacing" w:semiHidden="0" w:uiPriority="1" w:unhideWhenUsed="0" w:qFormat="1"/>
-    <w:lsdException w:name="Light Shading" w:semiHidden="0" w:uiPriority="60" w:unhideWhenUsed="0"/>
-    <w:lsdException w:name="Light List" w:semiHidden="0" w:uiPriority="61" w:unhideWhenUsed="0"/>
-    <w:lsdException w:name="Light Grid" w:semiHidden="0" w:uiPriority="62" w:unhideWhenUsed="0"/>
-    <w:lsdException w:name="Medium Shading 1" w:semiHidden="0" w:uiPriority="63" w:unhideWhenUsed="0"/>
-    <w:lsdException w:name="Medium Shading 2" w:semiHidden="0" w:uiPriority="64" w:unhideWhenUsed="0"/>
-    <w:lsdException w:name="Medium List 1" w:semiHidden="0" w:uiPriority="65" w:unhideWhenUsed="0"/>
-    <w:lsdException w:name="Medium List 2" w:semiHidden="0" w:uiPriority="66" w:unhideWhenUsed="0"/>
-    <w:lsdException w:name="Medium Grid 1" w:semiHidden="0" w:uiPriority="67" w:unhideWhenUsed="0"/>
-    <w:lsdException w:name="Medium Grid 2" w:semiHidden="0" w:uiPriority="68" w:unhideWhenUsed="0"/>
-    <w:lsdException w:name="Medium Grid 3" w:semiHidden="0" w:uiPriority="69" w:unhideWhenUsed="0"/>
-    <w:lsdException w:name="Dark List" w:semiHidden="0" w:uiPriority="70" w:unhideWhenUsed="0"/>
-    <w:lsdException w:name="Colorful Shading" w:semiHidden="0" w:uiPriority="71" w:unhideWhenUsed="0"/>
-    <w:lsdException w:name="Colorful List" w:semiHidden="0" w:uiPriority="72" w:unhideWhenUsed="0"/>
-    <w:lsdException w:name="Colorful Grid" w:semiHidden="0" w:uiPriority="73" w:unhideWhenUsed="0"/>
-    <w:lsdException w:name="Light Shading Accent 1" w:semiHidden="0" w:uiPriority="60" w:unhideWhenUsed="0"/>
-    <w:lsdException w:name="Light List Accent 1" w:semiHidden="0" w:uiPriority="61" w:unhideWhenUsed="0"/>
-    <w:lsdException w:name="Light Grid Accent 1" w:semiHidden="0" w:uiPriority="62" w:unhideWhenUsed="0"/>
-    <w:lsdException w:name="Medium Shading 1 Accent 1" w:semiHidden="0" w:uiPriority="63" w:unhideWhenUsed="0"/>
-    <w:lsdException w:name="Medium Shading 2 Accent 1" w:semiHidden="0" w:uiPriority="64" w:unhideWhenUsed="0"/>
-    <w:lsdException w:name="Medium List 1 Accent 1" w:semiHidden="0" w:uiPriority="65" w:unhideWhenUsed="0"/>
-    <w:lsdException w:name="Revision" w:unhideWhenUsed="0"/>
-    <w:lsdException w:name="List Paragraph" w:semiHidden="0" w:uiPriority="34" w:unhideWhenUsed="0" w:qFormat="1"/>
-    <w:lsdException w:name="Quote" w:semiHidden="0" w:uiPriority="29" w:unhideWhenUsed="0" w:qFormat="1"/>
-    <w:lsdException w:name="Intense Quote" w:semiHidden="0" w:uiPriority="30" w:unhideWhenUsed="0" w:qFormat="1"/>
-    <w:lsdException w:name="Medium List 2 Accent 1" w:semiHidden="0" w:uiPriority="66" w:unhideWhenUsed="0"/>
-    <w:lsdException w:name="Medium Grid 1 Accent 1" w:semiHidden="0" w:uiPriority="67" w:unhideWhenUsed="0"/>
-    <w:lsdException w:name="Medium Grid 2 Accent 1" w:semiHidden="0" w:uiPriority="68" w:unhideWhenUsed="0"/>
-    <w:lsdException w:name="Medium Grid 3 Accent 1" w:semiHidden="0" w:uiPriority="69" w:unhideWhenUsed="0"/>
-    <w:lsdException w:name="Dark List Accent 1" w:semiHidden="0" w:uiPriority="70" w:unhideWhenUsed="0"/>
-    <w:lsdException w:name="Colorful Shading Accent 1" w:semiHidden="0" w:uiPriority="71" w:unhideWhenUsed="0"/>
-    <w:lsdException w:name="Colorful List Accent 1" w:semiHidden="0" w:uiPriority="72" w:unhideWhenUsed="0"/>
-    <w:lsdException w:name="Colorful Grid Accent 1" w:semiHidden="0" w:uiPriority="73" w:unhideWhenUsed="0"/>
-    <w:lsdException w:name="Light Shading Accent 2" w:semiHidden="0" w:uiPriority="60" w:unhideWhenUsed="0"/>
-    <w:lsdException w:name="Light List Accent 2" w:semiHidden="0" w:uiPriority="61" w:unhideWhenUsed="0"/>
-    <w:lsdException w:name="Light Grid Accent 2" w:semiHidden="0" w:uiPriority="62" w:unhideWhenUsed="0"/>
-    <w:lsdException w:name="Medium Shading 1 Accent 2" w:semiHidden="0" w:uiPriority="63" w:unhideWhenUsed="0"/>
-    <w:lsdException w:name="Medium Shading 2 Accent 2" w:semiHidden="0" w:uiPriority="64" w:unhideWhenUsed="0"/>
-    <w:lsdException w:name="Medium List 1 Accent 2" w:semiHidden="0" w:uiPriority="65" w:unhideWhenUsed="0"/>
-    <w:lsdException w:name="Medium List 2 Accent 2" w:semiHidden="0" w:uiPriority="66" w:unhideWhenUsed="0"/>
-    <w:lsdException w:name="Medium Grid 1 Accent 2" w:semiHidden="0" w:uiPriority="67" w:unhideWhenUsed="0"/>
-    <w:lsdException w:name="Medium Grid 2 Accent 2" w:semiHidden="0" w:uiPriority="68" w:unhideWhenUsed="0"/>
-    <w:lsdException w:name="Medium Grid 3 Accent 2" w:semiHidden="0" w:uiPriority="69" w:unhideWhenUsed="0"/>
-    <w:lsdException w:name="Dark List Accent 2" w:semiHidden="0" w:uiPriority="70" w:unhideWhenUsed="0"/>
-    <w:lsdException w:name="Colorful Shading Accent 2" w:semiHidden="0" w:uiPriority="71" w:unhideWhenUsed="0"/>
-    <w:lsdException w:name="Colorful List Accent 2" w:semiHidden="0" w:uiPriority="72" w:unhideWhenUsed="0"/>
-    <w:lsdException w:name="Colorful Grid Accent 2" w:semiHidden="0" w:uiPriority="73" w:unhideWhenUsed="0"/>
-    <w:lsdException w:name="Light Shading Accent 3" w:semiHidden="0" w:uiPriority="60" w:unhideWhenUsed="0"/>
-    <w:lsdException w:name="Light List Accent 3" w:semiHidden="0" w:uiPriority="61" w:unhideWhenUsed="0"/>
-    <w:lsdException w:name="Light Grid Accent 3" w:semiHidden="0" w:uiPriority="62" w:unhideWhenUsed="0"/>
-    <w:lsdException w:name="Medium Shading 1 Accent 3" w:semiHidden="0" w:uiPriority="63" w:unhideWhenUsed="0"/>
-    <w:lsdException w:name="Medium Shading 2 Accent 3" w:semiHidden="0" w:uiPriority="64" w:unhideWhenUsed="0"/>
-    <w:lsdException w:name="Medium List 1 Accent 3" w:semiHidden="0" w:uiPriority="65" w:unhideWhenUsed="0"/>
-    <w:lsdException w:name="Medium List 2 Accent 3" w:semiHidden="0" w:uiPriority="66" w:unhideWhenUsed="0"/>
-    <w:lsdException w:name="Medium Grid 1 Accent 3" w:semiHidden="0" w:uiPriority="67" w:unhideWhenUsed="0"/>
-    <w:lsdException w:name="Medium Grid 2 Accent 3" w:semiHidden="0" w:uiPriority="68" w:unhideWhenUsed="0"/>
-    <w:lsdException w:name="Medium Grid 3 Accent 3" w:semiHidden="0" w:uiPriority="69" w:unhideWhenUsed="0"/>
-    <w:lsdException w:name="Dark List Accent 3" w:semiHidden="0" w:uiPriority="70" w:unhideWhenUsed="0"/>
-    <w:lsdException w:name="Colorful Shading Accent 3" w:semiHidden="0" w:uiPriority="71" w:unhideWhenUsed="0"/>
-    <w:lsdException w:name="Colorful List Accent 3" w:semiHidden="0" w:uiPriority="72" w:unhideWhenUsed="0"/>
-    <w:lsdException w:name="Colorful Grid Accent 3" w:semiHidden="0" w:uiPriority="73" w:unhideWhenUsed="0"/>
-    <w:lsdException w:name="Light Shading Accent 4" w:semiHidden="0" w:uiPriority="60" w:unhideWhenUsed="0"/>
-    <w:lsdException w:name="Light List Accent 4" w:semiHidden="0" w:uiPriority="61" w:unhideWhenUsed="0"/>
-    <w:lsdException w:name="Light Grid Accent 4" w:semiHidden="0" w:uiPriority="62" w:unhideWhenUsed="0"/>
-    <w:lsdException w:name="Medium Shading 1 Accent 4" w:semiHidden="0" w:uiPriority="63" w:unhideWhenUsed="0"/>
-    <w:lsdException w:name="Medium Shading 2 Accent 4" w:semiHidden="0" w:uiPriority="64" w:unhideWhenUsed="0"/>
-    <w:lsdException w:name="Medium List 1 Accent 4" w:semiHidden="0" w:uiPriority="65" w:unhideWhenUsed="0"/>
-    <w:lsdException w:name="Medium List 2 Accent 4" w:semiHidden="0" w:uiPriority="66" w:unhideWhenUsed="0"/>
-    <w:lsdException w:name="Medium Grid 1 Accent 4" w:semiHidden="0" w:uiPriority="67" w:unhideWhenUsed="0"/>
-    <w:lsdException w:name="Medium Grid 2 Accent 4" w:semiHidden="0" w:uiPriority="68" w:unhideWhenUsed="0"/>
-    <w:lsdException w:name="Medium Grid 3 Accent 4" w:semiHidden="0" w:uiPriority="69" w:unhideWhenUsed="0"/>
-    <w:lsdException w:name="Dark List Accent 4" w:semiHidden="0" w:uiPriority="70" w:unhideWhenUsed="0"/>
-    <w:lsdException w:name="Colorful Shading Accent 4" w:semiHidden="0" w:uiPriority="71" w:unhideWhenUsed="0"/>
-    <w:lsdException w:name="Colorful List Accent 4" w:semiHidden="0" w:uiPriority="72" w:unhideWhenUsed="0"/>
-    <w:lsdException w:name="Colorful Grid Accent 4" w:semiHidden="0" w:uiPriority="73" w:unhideWhenUsed="0"/>
-    <w:lsdException w:name="Light Shading Accent 5" w:semiHidden="0" w:uiPriority="60" w:unhideWhenUsed="0"/>
-    <w:lsdException w:name="Light List Accent 5" w:semiHidden="0" w:uiPriority="61" w:unhideWhenUsed="0"/>
-    <w:lsdException w:name="Light Grid Accent 5" w:semiHidden="0" w:uiPriority="62" w:unhideWhenUsed="0"/>
-    <w:lsdException w:name="Medium Shading 1 Accent 5" w:semiHidden="0" w:uiPriority="63" w:unhideWhenUsed="0"/>
-    <w:lsdException w:name="Medium Shading 2 Accent 5" w:semiHidden="0" w:uiPriority="64" w:unhideWhenUsed="0"/>
-    <w:lsdException w:name="Medium List 1 Accent 5" w:semiHidden="0" w:uiPriority="65" w:unhideWhenUsed="0"/>
-    <w:lsdException w:name="Medium List 2 Accent 5" w:semiHidden="0" w:uiPriority="66" w:unhideWhenUsed="0"/>
-    <w:lsdException w:name="Medium Grid 1 Accent 5" w:semiHidden="0" w:uiPriority="67" w:unhideWhenUsed="0"/>
-    <w:lsdException w:name="Medium Grid 2 Accent 5" w:semiHidden="0" w:uiPriority="68" w:unhideWhenUsed="0"/>
-    <w:lsdException w:name="Medium Grid 3 Accent 5" w:semiHidden="0" w:uiPriority="69" w:unhideWhenUsed="0"/>
-    <w:lsdException w:name="Dark List Accent 5" w:semiHidden="0" w:uiPriority="70" w:unhideWhenUsed="0"/>
-    <w:lsdException w:name="Colorful Shading Accent 5" w:semiHidden="0" w:uiPriority="71" w:unhideWhenUsed="0"/>
-    <w:lsdException w:name="Colorful List Accent 5" w:semiHidden="0" w:uiPriority="72" w:unhideWhenUsed="0"/>
-    <w:lsdException w:name="Colorful Grid Accent 5" w:semiHidden="0" w:uiPriority="73" w:unhideWhenUsed="0"/>
-    <w:lsdException w:name="Light Shading Accent 6" w:semiHidden="0" w:uiPriority="60" w:unhideWhenUsed="0"/>
-    <w:lsdException w:name="Light List Accent 6" w:semiHidden="0" w:uiPriority="61" w:unhideWhenUsed="0"/>
-    <w:lsdException w:name="Light Grid Accent 6" w:semiHidden="0" w:uiPriority="62" w:unhideWhenUsed="0"/>
-    <w:lsdException w:name="Medium Shading 1 Accent 6" w:semiHidden="0" w:uiPriority="63" w:unhideWhenUsed="0"/>
-    <w:lsdException w:name="Medium Shading 2 Accent 6" w:semiHidden="0" w:uiPriority="64" w:unhideWhenUsed="0"/>
-    <w:lsdException w:name="Medium List 1 Accent 6" w:semiHidden="0" w:uiPriority="65" w:unhideWhenUsed="0"/>
-    <w:lsdException w:name="Medium List 2 Accent 6" w:semiHidden="0" w:uiPriority="66" w:unhideWhenUsed="0"/>
-    <w:lsdException w:name="Medium Grid 1 Accent 6" w:semiHidden="0" w:uiPriority="67" w:unhideWhenUsed="0"/>
-    <w:lsdException w:name="Medium Grid 2 Accent 6" w:semiHidden="0" w:uiPriority="68" w:unhideWhenUsed="0"/>
-    <w:lsdException w:name="Medium Grid 3 Accent 6" w:semiHidden="0" w:uiPriority="69" w:unhideWhenUsed="0"/>
-    <w:lsdException w:name="Dark List Accent 6" w:semiHidden="0" w:uiPriority="70" w:unhideWhenUsed="0"/>
-    <w:lsdException w:name="Colorful Shading Accent 6" w:semiHidden="0" w:uiPriority="71" w:unhideWhenUsed="0"/>
-    <w:lsdException w:name="Colorful List Accent 6" w:semiHidden="0" w:uiPriority="72" w:unhideWhenUsed="0"/>
-    <w:lsdException w:name="Colorful Grid Accent 6" w:semiHidden="0" w:uiPriority="73" w:unhideWhenUsed="0"/>
-    <w:lsdException w:name="Subtle Emphasis" w:semiHidden="0" w:uiPriority="19" w:unhideWhenUsed="0" w:qFormat="1"/>
-    <w:lsdException w:name="Intense Emphasis" w:semiHidden="0" w:uiPriority="21" w:unhideWhenUsed="0" w:qFormat="1"/>
-    <w:lsdException w:name="Subtle Reference" w:semiHidden="0" w:uiPriority="31" w:unhideWhenUsed="0" w:qFormat="1"/>
-    <w:lsdException w:name="Intense Reference" w:semiHidden="0" w:uiPriority="32" w:unhideWhenUsed="0" w:qFormat="1"/>
-    <w:lsdException w:name="Book Title" w:semiHidden="0" w:uiPriority="33" w:unhideWhenUsed="0" w:qFormat="1"/>
-    <w:lsdException w:name="Bibliography" w:uiPriority="37"/>
-    <w:lsdException w:name="TOC Heading" w:uiPriority="39" w:qFormat="1"/>
-  </w:latentStyles>
-  <w:style w:type="paragraph" w:default="1" w:styleId="Normal">
-    <w:name w:val="Normal"/>
-    <w:qFormat/>
-    <w:rsid w:val="001C206C"/>
-    <w:pPr>
-      <w:spacing w:after="100" w:afterAutospacing="1" w:line="247" w:lineRule="auto"/>
-      <w:ind w:left="14" w:hanging="14"/>
-      <w:jc w:val="both"/>
-    </w:pPr>
-    <w:rPr>
-      <w:rFonts w:ascii="Calibri" w:eastAsia="Calibri" w:hAnsi="Calibri" w:cs="Calibri"/>
-      <w:color w:val="000000"/>
-      <w:sz w:val="24"/>
-    </w:rPr>
-  </w:style>
-  <w:style w:type="paragraph" w:styleId="Heading1">
-    <w:name w:val="heading 1"/>
-    <w:next w:val="Normal"/>
-    <w:link w:val="Heading1Char"/>
-    <w:uiPriority w:val="9"/>
-    <w:qFormat/>
-    <w:pPr>
-      <w:keepNext/>
-      <w:keepLines/>
-      <w:spacing w:after="0"/>
-      <w:ind w:left="10" w:hanging="10"/>
-      <w:outlineLvl w:val="0"/>
-    </w:pPr>
-    <w:rPr>
-      <w:rFonts w:ascii="Calibri" w:eastAsia="Calibri" w:hAnsi="Calibri" w:cs="Calibri"/>
-      <w:color w:val="000000"/>
-      <w:sz w:val="24"/>
-    </w:rPr>
-  </w:style>
-  <w:style w:type="character" w:default="1" w:styleId="DefaultParagraphFont">
-    <w:name w:val="Default Paragraph Font"/>
-    <w:uiPriority w:val="1"/>
-    <w:semiHidden/>
-    <w:unhideWhenUsed/>
-  </w:style>
-  <w:style w:type="table" w:default="1" w:styleId="TableNormal">
-    <w:name w:val="Normal Table"/>
-    <w:uiPriority w:val="99"/>
-    <w:semiHidden/>
-    <w:unhideWhenUsed/>
-    <w:tblPr>
-      <w:tblInd w:w="0" w:type="dxa"/>
-      <w:tblCellMar>
-        <w:top w:w="0" w:type="dxa"/>
-        <w:left w:w="108" w:type="dxa"/>
-        <w:bottom w:w="0" w:type="dxa"/>
-        <w:right w:w="108" w:type="dxa"/>
-      </w:tblCellMar>
-    </w:tblPr>
-  </w:style>
-  <w:style w:type="numbering" w:default="1" w:styleId="NoList">
-    <w:name w:val="No List"/>
-    <w:uiPriority w:val="99"/>
-    <w:semiHidden/>
-    <w:unhideWhenUsed/>
-  </w:style>
-  <w:style w:type="character" w:customStyle="1" w:styleId="Heading1Char">
-    <w:name w:val="Heading 1 Char"/>
-    <w:link w:val="Heading1"/>
-    <w:rPr>
-      <w:rFonts w:ascii="Calibri" w:eastAsia="Calibri" w:hAnsi="Calibri" w:cs="Calibri"/>
-      <w:color w:val="000000"/>
-      <w:sz w:val="24"/>
-    </w:rPr>
-  </w:style>
-  <w:style w:type="character" w:styleId="Hyperlink">
-    <w:name w:val="Hyperlink"/>
-    <w:basedOn w:val="DefaultParagraphFont"/>
-    <w:uiPriority w:val="99"/>
-    <w:unhideWhenUsed/>
-    <w:rsid w:val="00F23AC1"/>
-    <w:rPr>
-      <w:color w:val="0563C1" w:themeColor="hyperlink"/>
-      <w:u w:val="single"/>
-    </w:rPr>
-  </w:style>
-  <w:style w:type="character" w:customStyle="1" w:styleId="UnresolvedMention">
-    <w:name w:val="Unresolved Mention"/>
+  <w:style w:type="character" w:customStyle="1" w:styleId="UnresolvedMention1">
+    <w:name w:val="Unresolved Mention1"/>
     <w:basedOn w:val="DefaultParagraphFont"/>
     <w:uiPriority w:val="99"/>
     <w:semiHidden/>
@@ -3869,7 +3645,7 @@
   <a:extraClrSchemeLst/>
   <a:extLst>
     <a:ext uri="{05A4C25C-085E-4340-85A3-A5531E510DB2}">
-      <thm15:themeFamily xmlns="" xmlns:thm15="http://schemas.microsoft.com/office/thememl/2012/main" name="Office Theme" id="{62F939B6-93AF-4DB8-9C6B-D6C7DFDC589F}" vid="{4A3C46E8-61CC-4603-A589-7422A47A8E4A}"/>
+      <thm15:themeFamily xmlns:thm15="http://schemas.microsoft.com/office/thememl/2012/main" name="Office Theme" id="{62F939B6-93AF-4DB8-9C6B-D6C7DFDC589F}" vid="{4A3C46E8-61CC-4603-A589-7422A47A8E4A}"/>
     </a:ext>
   </a:extLst>
 </a:theme>

</xml_diff>